<commit_message>
Faculty Contract Letter Done
</commit_message>
<xml_diff>
--- a/Offline/BusinessManagement/Policies_Offer_Registration_Letter/FacultyOffer000000.docx
+++ b/Offline/BusinessManagement/Policies_Offer_Registration_Letter/FacultyOffer000000.docx
@@ -103,7 +103,7 @@
           <w:sz w:val="22"/>
           <w:szCs w:val="22"/>
         </w:rPr>
-        <w:t>was excited to m</w:t>
+        <w:t>was excited to meet and get to know you over our past few interactions. It is my great</w:t>
       </w:r>
       <w:r>
         <w:rPr>
@@ -112,7 +112,7 @@
           <w:sz w:val="22"/>
           <w:szCs w:val="22"/>
         </w:rPr>
-        <w:t>eet and get to know you over our</w:t>
+        <w:t xml:space="preserve"> pleasure to offer you the</w:t>
       </w:r>
       <w:r>
         <w:rPr>
@@ -121,7 +121,7 @@
           <w:sz w:val="22"/>
           <w:szCs w:val="22"/>
         </w:rPr>
-        <w:t xml:space="preserve"> past few </w:t>
+        <w:t xml:space="preserve"> position at Anodiam</w:t>
       </w:r>
       <w:r>
         <w:rPr>
@@ -130,7 +130,7 @@
           <w:sz w:val="22"/>
           <w:szCs w:val="22"/>
         </w:rPr>
-        <w:t>interactions</w:t>
+        <w:t xml:space="preserve"> in the role of </w:t>
       </w:r>
       <w:r>
         <w:rPr>
@@ -139,7 +139,7 @@
           <w:sz w:val="22"/>
           <w:szCs w:val="22"/>
         </w:rPr>
-        <w:t>. It is my</w:t>
+        <w:softHyphen/>
       </w:r>
       <w:r>
         <w:rPr>
@@ -148,7 +148,7 @@
           <w:sz w:val="22"/>
           <w:szCs w:val="22"/>
         </w:rPr>
-        <w:t xml:space="preserve"> great</w:t>
+        <w:softHyphen/>
       </w:r>
       <w:r>
         <w:rPr>
@@ -157,7 +157,7 @@
           <w:sz w:val="22"/>
           <w:szCs w:val="22"/>
         </w:rPr>
-        <w:t xml:space="preserve"> pleasure to offer you the</w:t>
+        <w:softHyphen/>
       </w:r>
       <w:r>
         <w:rPr>
@@ -166,7 +166,7 @@
           <w:sz w:val="22"/>
           <w:szCs w:val="22"/>
         </w:rPr>
-        <w:t xml:space="preserve"> position at </w:t>
+        <w:softHyphen/>
       </w:r>
       <w:r>
         <w:rPr>
@@ -175,7 +175,7 @@
           <w:sz w:val="22"/>
           <w:szCs w:val="22"/>
         </w:rPr>
-        <w:t>Anodiam</w:t>
+        <w:softHyphen/>
       </w:r>
       <w:r>
         <w:rPr>
@@ -184,7 +184,7 @@
           <w:sz w:val="22"/>
           <w:szCs w:val="22"/>
         </w:rPr>
-        <w:t xml:space="preserve"> in the role of </w:t>
+        <w:softHyphen/>
       </w:r>
       <w:r>
         <w:rPr>
@@ -194,61 +194,6 @@
           <w:szCs w:val="22"/>
         </w:rPr>
         <w:softHyphen/>
-      </w:r>
-      <w:r>
-        <w:rPr>
-          <w:rFonts w:ascii="Oxygen" w:hAnsi="Oxygen" w:cs="Helvetica"/>
-          <w:color w:val="333E49"/>
-          <w:sz w:val="22"/>
-          <w:szCs w:val="22"/>
-        </w:rPr>
-        <w:softHyphen/>
-      </w:r>
-      <w:r>
-        <w:rPr>
-          <w:rFonts w:ascii="Oxygen" w:hAnsi="Oxygen" w:cs="Helvetica"/>
-          <w:color w:val="333E49"/>
-          <w:sz w:val="22"/>
-          <w:szCs w:val="22"/>
-        </w:rPr>
-        <w:softHyphen/>
-      </w:r>
-      <w:r>
-        <w:rPr>
-          <w:rFonts w:ascii="Oxygen" w:hAnsi="Oxygen" w:cs="Helvetica"/>
-          <w:color w:val="333E49"/>
-          <w:sz w:val="22"/>
-          <w:szCs w:val="22"/>
-        </w:rPr>
-        <w:softHyphen/>
-      </w:r>
-      <w:r>
-        <w:rPr>
-          <w:rFonts w:ascii="Oxygen" w:hAnsi="Oxygen" w:cs="Helvetica"/>
-          <w:color w:val="333E49"/>
-          <w:sz w:val="22"/>
-          <w:szCs w:val="22"/>
-        </w:rPr>
-        <w:softHyphen/>
-      </w:r>
-      <w:r>
-        <w:rPr>
-          <w:rFonts w:ascii="Oxygen" w:hAnsi="Oxygen" w:cs="Helvetica"/>
-          <w:color w:val="333E49"/>
-          <w:sz w:val="22"/>
-          <w:szCs w:val="22"/>
-        </w:rPr>
-        <w:softHyphen/>
-      </w:r>
-      <w:r>
-        <w:rPr>
-          <w:rFonts w:ascii="Oxygen" w:hAnsi="Oxygen" w:cs="Helvetica"/>
-          <w:color w:val="333E49"/>
-          <w:sz w:val="22"/>
-          <w:szCs w:val="22"/>
-        </w:rPr>
-        <w:softHyphen/>
-        <w:t>_</w:t>
       </w:r>
       <w:r>
         <w:rPr>
@@ -277,7 +222,7 @@
           <w:sz w:val="22"/>
           <w:szCs w:val="22"/>
         </w:rPr>
-        <w:t>_</w:t>
+        <w:t>. This fixed-term contract position will start on 01/Aug</w:t>
       </w:r>
       <w:r>
         <w:rPr>
@@ -286,7 +231,7 @@
           <w:sz w:val="22"/>
           <w:szCs w:val="22"/>
         </w:rPr>
-        <w:t xml:space="preserve">. This fixed-term contract position </w:t>
+        <w:t>ust</w:t>
       </w:r>
       <w:r>
         <w:rPr>
@@ -295,7 +240,7 @@
           <w:sz w:val="22"/>
           <w:szCs w:val="22"/>
         </w:rPr>
-        <w:t xml:space="preserve">will start on </w:t>
+        <w:t xml:space="preserve">/2023 and </w:t>
       </w:r>
       <w:r>
         <w:rPr>
@@ -304,7 +249,7 @@
           <w:sz w:val="22"/>
           <w:szCs w:val="22"/>
         </w:rPr>
-        <w:t>01/Aug</w:t>
+        <w:t>continue till</w:t>
       </w:r>
       <w:r>
         <w:rPr>
@@ -313,7 +258,7 @@
           <w:sz w:val="22"/>
           <w:szCs w:val="22"/>
         </w:rPr>
-        <w:t>ust</w:t>
+        <w:t xml:space="preserve"> </w:t>
       </w:r>
       <w:r>
         <w:rPr>
@@ -322,7 +267,7 @@
           <w:sz w:val="22"/>
           <w:szCs w:val="22"/>
         </w:rPr>
-        <w:t>/2023</w:t>
+        <w:t>31/December/2024</w:t>
       </w:r>
       <w:r>
         <w:rPr>
@@ -331,7 +276,7 @@
           <w:sz w:val="22"/>
           <w:szCs w:val="22"/>
         </w:rPr>
-        <w:t xml:space="preserve"> and </w:t>
+        <w:t xml:space="preserve"> or further</w:t>
       </w:r>
       <w:r>
         <w:rPr>
@@ -340,17 +285,22 @@
           <w:sz w:val="22"/>
           <w:szCs w:val="22"/>
         </w:rPr>
-        <w:t>continue till</w:t>
-      </w:r>
-      <w:r>
+        <w:t>.</w:t>
+      </w:r>
+    </w:p>
+    <w:p>
+      <w:pPr>
+        <w:pStyle w:val="NormalWeb"/>
+        <w:shd w:val="clear" w:color="auto" w:fill="FFFFFF"/>
+        <w:spacing w:before="240" w:beforeAutospacing="0" w:after="160" w:afterAutospacing="0"/>
+        <w:jc w:val="both"/>
         <w:rPr>
           <w:rFonts w:ascii="Oxygen" w:hAnsi="Oxygen" w:cs="Helvetica"/>
           <w:color w:val="333E49"/>
           <w:sz w:val="22"/>
           <w:szCs w:val="22"/>
         </w:rPr>
-        <w:t xml:space="preserve"> </w:t>
-      </w:r>
+      </w:pPr>
       <w:r>
         <w:rPr>
           <w:rFonts w:ascii="Oxygen" w:hAnsi="Oxygen" w:cs="Helvetica"/>
@@ -358,7 +308,7 @@
           <w:sz w:val="22"/>
           <w:szCs w:val="22"/>
         </w:rPr>
-        <w:t>31/December/2023</w:t>
+        <w:t xml:space="preserve">Your </w:t>
       </w:r>
       <w:r>
         <w:rPr>
@@ -367,7 +317,7 @@
           <w:sz w:val="22"/>
           <w:szCs w:val="22"/>
         </w:rPr>
-        <w:t xml:space="preserve"> or further</w:t>
+        <w:t>compensation</w:t>
       </w:r>
       <w:r>
         <w:rPr>
@@ -376,59 +326,7 @@
           <w:sz w:val="22"/>
           <w:szCs w:val="22"/>
         </w:rPr>
-        <w:t>.</w:t>
-      </w:r>
-    </w:p>
-    <w:p>
-      <w:pPr>
-        <w:pStyle w:val="NormalWeb"/>
-        <w:shd w:val="clear" w:color="auto" w:fill="FFFFFF"/>
-        <w:spacing w:before="240" w:beforeAutospacing="0" w:after="160" w:afterAutospacing="0"/>
-        <w:jc w:val="both"/>
-        <w:rPr>
-          <w:rFonts w:ascii="Oxygen" w:hAnsi="Oxygen" w:cs="Helvetica"/>
-          <w:color w:val="333E49"/>
-          <w:sz w:val="22"/>
-          <w:szCs w:val="22"/>
-        </w:rPr>
-      </w:pPr>
-      <w:r>
-        <w:rPr>
-          <w:rFonts w:ascii="Oxygen" w:hAnsi="Oxygen" w:cs="Helvetica"/>
-          <w:color w:val="333E49"/>
-          <w:sz w:val="22"/>
-          <w:szCs w:val="22"/>
-        </w:rPr>
-        <w:t xml:space="preserve">Your </w:t>
-      </w:r>
-      <w:r>
-        <w:rPr>
-          <w:rFonts w:ascii="Oxygen" w:hAnsi="Oxygen" w:cs="Helvetica"/>
-          <w:color w:val="333E49"/>
-          <w:sz w:val="22"/>
-          <w:szCs w:val="22"/>
-        </w:rPr>
-        <w:t>compensation</w:t>
-      </w:r>
-      <w:r>
-        <w:rPr>
-          <w:rFonts w:ascii="Oxygen" w:hAnsi="Oxygen" w:cs="Helvetica"/>
-          <w:color w:val="333E49"/>
-          <w:sz w:val="22"/>
-          <w:szCs w:val="22"/>
-        </w:rPr>
-        <w:t xml:space="preserve"> and be</w:t>
-      </w:r>
-      <w:bookmarkStart w:id="0" w:name="_GoBack"/>
-      <w:bookmarkEnd w:id="0"/>
-      <w:r>
-        <w:rPr>
-          <w:rFonts w:ascii="Oxygen" w:hAnsi="Oxygen" w:cs="Helvetica"/>
-          <w:color w:val="333E49"/>
-          <w:sz w:val="22"/>
-          <w:szCs w:val="22"/>
-        </w:rPr>
-        <w:t xml:space="preserve">nefits </w:t>
+        <w:t xml:space="preserve"> and benefits </w:t>
       </w:r>
       <w:r>
         <w:rPr>
@@ -1238,18 +1136,7 @@
                 <w:szCs w:val="20"/>
                 <w:lang w:val="en-US"/>
               </w:rPr>
-              <w:t xml:space="preserve"> Preparation </w:t>
-            </w:r>
-            <w:r>
-              <w:rPr>
-                <w:rFonts w:ascii="Oxygen" w:eastAsia="Times New Roman" w:hAnsi="Oxygen" w:cs="Times New Roman"/>
-                <w:bCs/>
-                <w:color w:val="000000"/>
-                <w:sz w:val="20"/>
-                <w:szCs w:val="20"/>
-                <w:lang w:val="en-US"/>
-              </w:rPr>
-              <w:t xml:space="preserve">Crash Course – </w:t>
+              <w:t xml:space="preserve"> Preparation Crash Course – </w:t>
             </w:r>
             <w:r>
               <w:rPr>
@@ -1527,73 +1414,7 @@
                 <w:szCs w:val="20"/>
                 <w:lang w:val="en-US"/>
               </w:rPr>
-              <w:t>All Boards</w:t>
-            </w:r>
-            <w:r>
-              <w:rPr>
-                <w:rFonts w:ascii="Oxygen" w:eastAsia="Times New Roman" w:hAnsi="Oxygen" w:cs="Times New Roman"/>
-                <w:bCs/>
-                <w:color w:val="000000"/>
-                <w:sz w:val="20"/>
-                <w:szCs w:val="20"/>
-                <w:lang w:val="en-US"/>
-              </w:rPr>
-              <w:t xml:space="preserve"> </w:t>
-            </w:r>
-            <w:r>
-              <w:rPr>
-                <w:rFonts w:ascii="Oxygen" w:eastAsia="Times New Roman" w:hAnsi="Oxygen" w:cs="Times New Roman"/>
-                <w:bCs/>
-                <w:color w:val="000000"/>
-                <w:sz w:val="20"/>
-                <w:szCs w:val="20"/>
-                <w:lang w:val="en-US"/>
-              </w:rPr>
-              <w:t>–</w:t>
-            </w:r>
-            <w:r>
-              <w:rPr>
-                <w:rFonts w:ascii="Oxygen" w:eastAsia="Times New Roman" w:hAnsi="Oxygen" w:cs="Times New Roman"/>
-                <w:bCs/>
-                <w:color w:val="000000"/>
-                <w:sz w:val="20"/>
-                <w:szCs w:val="20"/>
-                <w:lang w:val="en-US"/>
-              </w:rPr>
-              <w:t xml:space="preserve"> Class</w:t>
-            </w:r>
-            <w:r>
-              <w:rPr>
-                <w:rFonts w:ascii="Oxygen" w:eastAsia="Times New Roman" w:hAnsi="Oxygen" w:cs="Times New Roman"/>
-                <w:bCs/>
-                <w:color w:val="000000"/>
-                <w:sz w:val="20"/>
-                <w:szCs w:val="20"/>
-                <w:lang w:val="en-US"/>
-              </w:rPr>
-              <w:t xml:space="preserve"> </w:t>
-            </w:r>
-            <w:r>
-              <w:rPr>
-                <w:rFonts w:ascii="Oxygen" w:eastAsia="Times New Roman" w:hAnsi="Oxygen" w:cs="Times New Roman"/>
-                <w:bCs/>
-                <w:color w:val="000000"/>
-                <w:sz w:val="20"/>
-                <w:szCs w:val="20"/>
-                <w:lang w:val="en-US"/>
-              </w:rPr>
-              <w:t xml:space="preserve">XII </w:t>
-            </w:r>
-            <w:r>
-              <w:rPr>
-                <w:rFonts w:ascii="Oxygen" w:eastAsia="Times New Roman" w:hAnsi="Oxygen" w:cs="Times New Roman"/>
-                <w:bCs/>
-                <w:color w:val="000000"/>
-                <w:sz w:val="20"/>
-                <w:szCs w:val="20"/>
-                <w:lang w:val="en-US"/>
-              </w:rPr>
-              <w:t xml:space="preserve">– </w:t>
+              <w:t xml:space="preserve">All Boards – Class XII – </w:t>
             </w:r>
             <w:r>
               <w:rPr>
@@ -1871,51 +1692,7 @@
                 <w:szCs w:val="20"/>
                 <w:lang w:val="en-US"/>
               </w:rPr>
-              <w:t>All Boards</w:t>
-            </w:r>
-            <w:r>
-              <w:rPr>
-                <w:rFonts w:ascii="Oxygen" w:eastAsia="Times New Roman" w:hAnsi="Oxygen" w:cs="Times New Roman"/>
-                <w:bCs/>
-                <w:color w:val="000000"/>
-                <w:sz w:val="20"/>
-                <w:szCs w:val="20"/>
-                <w:lang w:val="en-US"/>
-              </w:rPr>
-              <w:t xml:space="preserve"> </w:t>
-            </w:r>
-            <w:r>
-              <w:rPr>
-                <w:rFonts w:ascii="Oxygen" w:eastAsia="Times New Roman" w:hAnsi="Oxygen" w:cs="Times New Roman"/>
-                <w:bCs/>
-                <w:color w:val="000000"/>
-                <w:sz w:val="20"/>
-                <w:szCs w:val="20"/>
-                <w:lang w:val="en-US"/>
-              </w:rPr>
-              <w:t>–</w:t>
-            </w:r>
-            <w:r>
-              <w:rPr>
-                <w:rFonts w:ascii="Oxygen" w:eastAsia="Times New Roman" w:hAnsi="Oxygen" w:cs="Times New Roman"/>
-                <w:bCs/>
-                <w:color w:val="000000"/>
-                <w:sz w:val="20"/>
-                <w:szCs w:val="20"/>
-                <w:lang w:val="en-US"/>
-              </w:rPr>
-              <w:t xml:space="preserve"> Class</w:t>
-            </w:r>
-            <w:r>
-              <w:rPr>
-                <w:rFonts w:ascii="Oxygen" w:eastAsia="Times New Roman" w:hAnsi="Oxygen" w:cs="Times New Roman"/>
-                <w:bCs/>
-                <w:color w:val="000000"/>
-                <w:sz w:val="20"/>
-                <w:szCs w:val="20"/>
-                <w:lang w:val="en-US"/>
-              </w:rPr>
-              <w:t xml:space="preserve"> </w:t>
+              <w:t xml:space="preserve">All Boards – Class </w:t>
             </w:r>
             <w:r>
               <w:rPr>
@@ -2281,18 +2058,7 @@
                 <w:szCs w:val="20"/>
                 <w:lang w:val="en-US"/>
               </w:rPr>
-              <w:t>Comm</w:t>
-            </w:r>
-            <w:r>
-              <w:rPr>
-                <w:rFonts w:ascii="Oxygen" w:eastAsia="Times New Roman" w:hAnsi="Oxygen" w:cs="Times New Roman"/>
-                <w:bCs/>
-                <w:color w:val="000000"/>
-                <w:sz w:val="20"/>
-                <w:szCs w:val="20"/>
-                <w:lang w:val="en-US"/>
-              </w:rPr>
-              <w:t>erce</w:t>
+              <w:t>Commerce</w:t>
             </w:r>
             <w:r>
               <w:rPr>
@@ -2658,40 +2424,7 @@
                 <w:szCs w:val="20"/>
                 <w:lang w:val="en-US"/>
               </w:rPr>
-              <w:t>Comm</w:t>
-            </w:r>
-            <w:r>
-              <w:rPr>
-                <w:rFonts w:ascii="Oxygen" w:eastAsia="Times New Roman" w:hAnsi="Oxygen" w:cs="Times New Roman"/>
-                <w:bCs/>
-                <w:color w:val="000000"/>
-                <w:sz w:val="20"/>
-                <w:szCs w:val="20"/>
-                <w:lang w:val="en-US"/>
-              </w:rPr>
-              <w:t>erce</w:t>
-            </w:r>
-            <w:r>
-              <w:rPr>
-                <w:rFonts w:ascii="Oxygen" w:eastAsia="Times New Roman" w:hAnsi="Oxygen" w:cs="Times New Roman"/>
-                <w:bCs/>
-                <w:color w:val="000000"/>
-                <w:sz w:val="20"/>
-                <w:szCs w:val="20"/>
-                <w:lang w:val="en-US"/>
-              </w:rPr>
-              <w:t xml:space="preserve"> </w:t>
-            </w:r>
-            <w:r>
-              <w:rPr>
-                <w:rFonts w:ascii="Oxygen" w:eastAsia="Times New Roman" w:hAnsi="Oxygen" w:cs="Times New Roman"/>
-                <w:bCs/>
-                <w:color w:val="000000"/>
-                <w:sz w:val="20"/>
-                <w:szCs w:val="20"/>
-                <w:lang w:val="en-US"/>
-              </w:rPr>
-              <w:t>Stream –</w:t>
+              <w:t>Commerce Stream –</w:t>
             </w:r>
             <w:r>
               <w:rPr>
@@ -4067,29 +3800,7 @@
                 <w:szCs w:val="20"/>
                 <w:lang w:val="en-US"/>
               </w:rPr>
-              <w:t xml:space="preserve"> Comm</w:t>
-            </w:r>
-            <w:r>
-              <w:rPr>
-                <w:rFonts w:ascii="Oxygen" w:eastAsia="Times New Roman" w:hAnsi="Oxygen" w:cs="Times New Roman"/>
-                <w:bCs/>
-                <w:color w:val="000000"/>
-                <w:sz w:val="20"/>
-                <w:szCs w:val="20"/>
-                <w:lang w:val="en-US"/>
-              </w:rPr>
-              <w:t>erce</w:t>
-            </w:r>
-            <w:r>
-              <w:rPr>
-                <w:rFonts w:ascii="Oxygen" w:eastAsia="Times New Roman" w:hAnsi="Oxygen" w:cs="Times New Roman"/>
-                <w:bCs/>
-                <w:color w:val="000000"/>
-                <w:sz w:val="20"/>
-                <w:szCs w:val="20"/>
-                <w:lang w:val="en-US"/>
-              </w:rPr>
-              <w:t xml:space="preserve"> Stream</w:t>
+              <w:t xml:space="preserve"> Commerce Stream</w:t>
             </w:r>
             <w:r>
               <w:rPr>
@@ -4411,18 +4122,7 @@
                 <w:szCs w:val="20"/>
                 <w:lang w:val="en-US"/>
               </w:rPr>
-              <w:t>WB</w:t>
-            </w:r>
-            <w:r>
-              <w:rPr>
-                <w:rFonts w:ascii="Oxygen" w:eastAsia="Times New Roman" w:hAnsi="Oxygen" w:cs="Times New Roman"/>
-                <w:bCs/>
-                <w:color w:val="000000"/>
-                <w:sz w:val="20"/>
-                <w:szCs w:val="20"/>
-                <w:lang w:val="en-US"/>
-              </w:rPr>
-              <w:t xml:space="preserve"> Board</w:t>
+              <w:t>WB Board</w:t>
             </w:r>
             <w:r>
               <w:rPr>
@@ -4755,40 +4455,7 @@
                 <w:szCs w:val="20"/>
                 <w:lang w:val="en-US"/>
               </w:rPr>
-              <w:t>W</w:t>
-            </w:r>
-            <w:r>
-              <w:rPr>
-                <w:rFonts w:ascii="Oxygen" w:eastAsia="Times New Roman" w:hAnsi="Oxygen" w:cs="Times New Roman"/>
-                <w:bCs/>
-                <w:color w:val="000000"/>
-                <w:sz w:val="20"/>
-                <w:szCs w:val="20"/>
-                <w:lang w:val="en-US"/>
-              </w:rPr>
-              <w:t xml:space="preserve">est </w:t>
-            </w:r>
-            <w:r>
-              <w:rPr>
-                <w:rFonts w:ascii="Oxygen" w:eastAsia="Times New Roman" w:hAnsi="Oxygen" w:cs="Times New Roman"/>
-                <w:bCs/>
-                <w:color w:val="000000"/>
-                <w:sz w:val="20"/>
-                <w:szCs w:val="20"/>
-                <w:lang w:val="en-US"/>
-              </w:rPr>
-              <w:t>B</w:t>
-            </w:r>
-            <w:r>
-              <w:rPr>
-                <w:rFonts w:ascii="Oxygen" w:eastAsia="Times New Roman" w:hAnsi="Oxygen" w:cs="Times New Roman"/>
-                <w:bCs/>
-                <w:color w:val="000000"/>
-                <w:sz w:val="20"/>
-                <w:szCs w:val="20"/>
-                <w:lang w:val="en-US"/>
-              </w:rPr>
-              <w:t>engal Board</w:t>
+              <w:t>West Bengal Board</w:t>
             </w:r>
             <w:r>
               <w:rPr>
@@ -5143,40 +4810,7 @@
                 <w:szCs w:val="20"/>
                 <w:lang w:val="en-US"/>
               </w:rPr>
-              <w:t>W</w:t>
-            </w:r>
-            <w:r>
-              <w:rPr>
-                <w:rFonts w:ascii="Oxygen" w:eastAsia="Times New Roman" w:hAnsi="Oxygen" w:cs="Times New Roman"/>
-                <w:bCs/>
-                <w:color w:val="000000"/>
-                <w:sz w:val="20"/>
-                <w:szCs w:val="20"/>
-                <w:lang w:val="en-US"/>
-              </w:rPr>
-              <w:t xml:space="preserve">est </w:t>
-            </w:r>
-            <w:r>
-              <w:rPr>
-                <w:rFonts w:ascii="Oxygen" w:eastAsia="Times New Roman" w:hAnsi="Oxygen" w:cs="Times New Roman"/>
-                <w:bCs/>
-                <w:color w:val="000000"/>
-                <w:sz w:val="20"/>
-                <w:szCs w:val="20"/>
-                <w:lang w:val="en-US"/>
-              </w:rPr>
-              <w:t>B</w:t>
-            </w:r>
-            <w:r>
-              <w:rPr>
-                <w:rFonts w:ascii="Oxygen" w:eastAsia="Times New Roman" w:hAnsi="Oxygen" w:cs="Times New Roman"/>
-                <w:bCs/>
-                <w:color w:val="000000"/>
-                <w:sz w:val="20"/>
-                <w:szCs w:val="20"/>
-                <w:lang w:val="en-US"/>
-              </w:rPr>
-              <w:t>engal Board</w:t>
+              <w:t>West Bengal Board</w:t>
             </w:r>
             <w:r>
               <w:rPr>
@@ -5531,40 +5165,7 @@
                 <w:szCs w:val="20"/>
                 <w:lang w:val="en-US"/>
               </w:rPr>
-              <w:t>W</w:t>
-            </w:r>
-            <w:r>
-              <w:rPr>
-                <w:rFonts w:ascii="Oxygen" w:eastAsia="Times New Roman" w:hAnsi="Oxygen" w:cs="Times New Roman"/>
-                <w:bCs/>
-                <w:color w:val="000000"/>
-                <w:sz w:val="20"/>
-                <w:szCs w:val="20"/>
-                <w:lang w:val="en-US"/>
-              </w:rPr>
-              <w:t xml:space="preserve">est </w:t>
-            </w:r>
-            <w:r>
-              <w:rPr>
-                <w:rFonts w:ascii="Oxygen" w:eastAsia="Times New Roman" w:hAnsi="Oxygen" w:cs="Times New Roman"/>
-                <w:bCs/>
-                <w:color w:val="000000"/>
-                <w:sz w:val="20"/>
-                <w:szCs w:val="20"/>
-                <w:lang w:val="en-US"/>
-              </w:rPr>
-              <w:t>B</w:t>
-            </w:r>
-            <w:r>
-              <w:rPr>
-                <w:rFonts w:ascii="Oxygen" w:eastAsia="Times New Roman" w:hAnsi="Oxygen" w:cs="Times New Roman"/>
-                <w:bCs/>
-                <w:color w:val="000000"/>
-                <w:sz w:val="20"/>
-                <w:szCs w:val="20"/>
-                <w:lang w:val="en-US"/>
-              </w:rPr>
-              <w:t>engal Board</w:t>
+              <w:t>West Bengal Board</w:t>
             </w:r>
             <w:r>
               <w:rPr>
@@ -5963,29 +5564,7 @@
                 <w:szCs w:val="20"/>
                 <w:lang w:val="en-US"/>
               </w:rPr>
-              <w:t>Comm</w:t>
-            </w:r>
-            <w:r>
-              <w:rPr>
-                <w:rFonts w:ascii="Oxygen" w:eastAsia="Times New Roman" w:hAnsi="Oxygen" w:cs="Times New Roman"/>
-                <w:bCs/>
-                <w:color w:val="000000"/>
-                <w:sz w:val="20"/>
-                <w:szCs w:val="20"/>
-                <w:lang w:val="en-US"/>
-              </w:rPr>
-              <w:t>erce</w:t>
-            </w:r>
-            <w:r>
-              <w:rPr>
-                <w:rFonts w:ascii="Oxygen" w:eastAsia="Times New Roman" w:hAnsi="Oxygen" w:cs="Times New Roman"/>
-                <w:bCs/>
-                <w:color w:val="000000"/>
-                <w:sz w:val="20"/>
-                <w:szCs w:val="20"/>
-                <w:lang w:val="en-US"/>
-              </w:rPr>
-              <w:t xml:space="preserve"> Stream –</w:t>
+              <w:t>Commerce Stream –</w:t>
             </w:r>
             <w:r>
               <w:rPr>
@@ -6329,29 +5908,7 @@
                 <w:szCs w:val="20"/>
                 <w:lang w:val="en-US"/>
               </w:rPr>
-              <w:t>Comm</w:t>
-            </w:r>
-            <w:r>
-              <w:rPr>
-                <w:rFonts w:ascii="Oxygen" w:eastAsia="Times New Roman" w:hAnsi="Oxygen" w:cs="Times New Roman"/>
-                <w:bCs/>
-                <w:color w:val="000000"/>
-                <w:sz w:val="20"/>
-                <w:szCs w:val="20"/>
-                <w:lang w:val="en-US"/>
-              </w:rPr>
-              <w:t>erce</w:t>
-            </w:r>
-            <w:r>
-              <w:rPr>
-                <w:rFonts w:ascii="Oxygen" w:eastAsia="Times New Roman" w:hAnsi="Oxygen" w:cs="Times New Roman"/>
-                <w:bCs/>
-                <w:color w:val="000000"/>
-                <w:sz w:val="20"/>
-                <w:szCs w:val="20"/>
-                <w:lang w:val="en-US"/>
-              </w:rPr>
-              <w:t xml:space="preserve"> Stream –</w:t>
+              <w:t>Commerce Stream –</w:t>
             </w:r>
             <w:r>
               <w:rPr>
@@ -7653,7 +7210,7 @@
           <w:sz w:val="18"/>
           <w:szCs w:val="22"/>
         </w:rPr>
-        <w:t>Table-1: C</w:t>
+        <w:t>Table-1: Co</w:t>
       </w:r>
       <w:r>
         <w:rPr>
@@ -7662,7 +7219,7 @@
           <w:sz w:val="18"/>
           <w:szCs w:val="22"/>
         </w:rPr>
-        <w:t>o</w:t>
+        <w:t xml:space="preserve">mpensation and benefit illustration for Head of School </w:t>
       </w:r>
       <w:r>
         <w:rPr>
@@ -7671,7 +7228,7 @@
           <w:sz w:val="18"/>
           <w:szCs w:val="22"/>
         </w:rPr>
-        <w:t xml:space="preserve">mpensation and benefit illustration for Head of School </w:t>
+        <w:t>Mathematics</w:t>
       </w:r>
       <w:r>
         <w:rPr>
@@ -7680,20 +7237,173 @@
           <w:sz w:val="18"/>
           <w:szCs w:val="22"/>
         </w:rPr>
-        <w:t>Mathematics</w:t>
-      </w:r>
-      <w:r>
+        <w:t>, Anodiam</w:t>
+      </w:r>
+    </w:p>
+    <w:p>
+      <w:pPr>
+        <w:spacing w:before="240" w:after="0"/>
+        <w:jc w:val="both"/>
+        <w:rPr>
+          <w:rFonts w:ascii="Oxygen" w:hAnsi="Oxygen"/>
+          <w:lang w:val="en-US"/>
+        </w:rPr>
+      </w:pPr>
+      <w:r>
+        <w:rPr>
+          <w:rFonts w:ascii="Oxygen" w:hAnsi="Oxygen"/>
+          <w:lang w:val="en-US"/>
+        </w:rPr>
+        <w:t>Anodiam will make payments for your service at the end of each month through electronic bank transfers into your bank account. Your account details for the same purpose are as follows:</w:t>
+      </w:r>
+    </w:p>
+    <w:p>
+      <w:pPr>
+        <w:pStyle w:val="NormalWeb"/>
+        <w:shd w:val="clear" w:color="auto" w:fill="FFFFFF"/>
+        <w:spacing w:before="240" w:beforeAutospacing="0" w:after="160" w:afterAutospacing="0"/>
         <w:rPr>
           <w:rFonts w:ascii="Oxygen" w:hAnsi="Oxygen" w:cs="Helvetica"/>
           <w:color w:val="333E49"/>
-          <w:sz w:val="18"/>
+          <w:sz w:val="22"/>
           <w:szCs w:val="22"/>
         </w:rPr>
-        <w:t>, Anodiam</w:t>
+      </w:pPr>
+      <w:r>
+        <w:rPr>
+          <w:rFonts w:ascii="Oxygen" w:hAnsi="Oxygen"/>
+          <w:lang w:val="en-US"/>
+        </w:rPr>
+        <w:t xml:space="preserve">Full Name (As per Bank Account): </w:t>
+      </w:r>
+      <w:r>
+        <w:rPr>
+          <w:rFonts w:ascii="Oxygen" w:hAnsi="Oxygen" w:cs="Helvetica"/>
+          <w:color w:val="333E49"/>
+          <w:sz w:val="22"/>
+          <w:szCs w:val="22"/>
+        </w:rPr>
+        <w:t>___________________________________</w:t>
       </w:r>
     </w:p>
     <w:p>
       <w:pPr>
+        <w:pStyle w:val="NormalWeb"/>
+        <w:shd w:val="clear" w:color="auto" w:fill="FFFFFF"/>
+        <w:spacing w:before="240" w:beforeAutospacing="0" w:after="160" w:afterAutospacing="0"/>
+        <w:rPr>
+          <w:rFonts w:ascii="Oxygen" w:hAnsi="Oxygen" w:cs="Helvetica"/>
+          <w:color w:val="333E49"/>
+          <w:sz w:val="22"/>
+          <w:szCs w:val="22"/>
+        </w:rPr>
+      </w:pPr>
+      <w:r>
+        <w:rPr>
+          <w:rFonts w:ascii="Oxygen" w:hAnsi="Oxygen"/>
+          <w:lang w:val="en-US"/>
+        </w:rPr>
+        <w:lastRenderedPageBreak/>
+        <w:t xml:space="preserve">Bank </w:t>
+      </w:r>
+      <w:r>
+        <w:rPr>
+          <w:rFonts w:ascii="Oxygen" w:hAnsi="Oxygen"/>
+          <w:lang w:val="en-US"/>
+        </w:rPr>
+        <w:t>Name</w:t>
+      </w:r>
+      <w:r>
+        <w:rPr>
+          <w:rFonts w:ascii="Oxygen" w:hAnsi="Oxygen"/>
+          <w:lang w:val="en-US"/>
+        </w:rPr>
+        <w:t xml:space="preserve">: </w:t>
+      </w:r>
+      <w:r>
+        <w:rPr>
+          <w:rFonts w:ascii="Oxygen" w:hAnsi="Oxygen" w:cs="Helvetica"/>
+          <w:color w:val="333E49"/>
+          <w:sz w:val="22"/>
+          <w:szCs w:val="22"/>
+        </w:rPr>
+        <w:t>___________________________________</w:t>
+      </w:r>
+    </w:p>
+    <w:p>
+      <w:pPr>
+        <w:pStyle w:val="NormalWeb"/>
+        <w:shd w:val="clear" w:color="auto" w:fill="FFFFFF"/>
+        <w:spacing w:before="240" w:beforeAutospacing="0" w:after="160" w:afterAutospacing="0"/>
+        <w:rPr>
+          <w:rFonts w:ascii="Oxygen" w:hAnsi="Oxygen" w:cs="Helvetica"/>
+          <w:color w:val="333E49"/>
+          <w:sz w:val="22"/>
+          <w:szCs w:val="22"/>
+        </w:rPr>
+      </w:pPr>
+      <w:r>
+        <w:rPr>
+          <w:rFonts w:ascii="Oxygen" w:hAnsi="Oxygen"/>
+          <w:lang w:val="en-US"/>
+        </w:rPr>
+        <w:t>Account Number</w:t>
+      </w:r>
+      <w:r>
+        <w:rPr>
+          <w:rFonts w:ascii="Oxygen" w:hAnsi="Oxygen"/>
+          <w:lang w:val="en-US"/>
+        </w:rPr>
+        <w:t xml:space="preserve">: </w:t>
+      </w:r>
+      <w:r>
+        <w:rPr>
+          <w:rFonts w:ascii="Oxygen" w:hAnsi="Oxygen" w:cs="Helvetica"/>
+          <w:color w:val="333E49"/>
+          <w:sz w:val="22"/>
+          <w:szCs w:val="22"/>
+        </w:rPr>
+        <w:t>___________________________________</w:t>
+      </w:r>
+    </w:p>
+    <w:p>
+      <w:pPr>
+        <w:pStyle w:val="NormalWeb"/>
+        <w:shd w:val="clear" w:color="auto" w:fill="FFFFFF"/>
+        <w:spacing w:before="240" w:beforeAutospacing="0" w:after="160" w:afterAutospacing="0"/>
+        <w:rPr>
+          <w:rFonts w:ascii="Oxygen" w:hAnsi="Oxygen" w:cs="Helvetica"/>
+          <w:color w:val="333E49"/>
+          <w:sz w:val="22"/>
+          <w:szCs w:val="22"/>
+        </w:rPr>
+      </w:pPr>
+      <w:r>
+        <w:rPr>
+          <w:rFonts w:ascii="Oxygen" w:hAnsi="Oxygen"/>
+          <w:lang w:val="en-US"/>
+        </w:rPr>
+        <w:t>IFSC Code</w:t>
+      </w:r>
+      <w:r>
+        <w:rPr>
+          <w:rFonts w:ascii="Oxygen" w:hAnsi="Oxygen"/>
+          <w:lang w:val="en-US"/>
+        </w:rPr>
+        <w:t xml:space="preserve">: </w:t>
+      </w:r>
+      <w:r>
+        <w:rPr>
+          <w:rFonts w:ascii="Oxygen" w:hAnsi="Oxygen" w:cs="Helvetica"/>
+          <w:color w:val="333E49"/>
+          <w:sz w:val="22"/>
+          <w:szCs w:val="22"/>
+        </w:rPr>
+        <w:t>___________________________________</w:t>
+      </w:r>
+    </w:p>
+    <w:p>
+      <w:pPr>
         <w:spacing w:before="240" w:after="0"/>
         <w:jc w:val="both"/>
         <w:rPr>
@@ -7706,7 +7416,21 @@
           <w:rFonts w:ascii="Oxygen" w:hAnsi="Oxygen"/>
           <w:lang w:val="en-US"/>
         </w:rPr>
-        <w:t>Anodiam will make payments for your service at the end of each month through electronic bank transfers into your bank account. Your account details for the same purpose are as follows:</w:t>
+        <w:t>No payments can be made in cash</w:t>
+      </w:r>
+      <w:r>
+        <w:rPr>
+          <w:rFonts w:ascii="Oxygen" w:hAnsi="Oxygen"/>
+          <w:lang w:val="en-US"/>
+        </w:rPr>
+        <w:t>. M</w:t>
+      </w:r>
+      <w:r>
+        <w:rPr>
+          <w:rFonts w:ascii="Oxygen" w:hAnsi="Oxygen"/>
+          <w:lang w:val="en-US"/>
+        </w:rPr>
+        <w:t>oney is handled strictly electronically at Anodiam for safety, security and sanity purposes.</w:t>
       </w:r>
     </w:p>
     <w:p>
@@ -7723,162 +7447,130 @@
           <w:rFonts w:ascii="Oxygen" w:hAnsi="Oxygen"/>
           <w:lang w:val="en-US"/>
         </w:rPr>
-        <w:t>No payments can be made in cash money is handled strictly electronically at Anodiam for safety, security and sanity purposes.</w:t>
+        <w:t>The above</w:t>
+      </w:r>
+      <w:r>
+        <w:rPr>
+          <w:rFonts w:ascii="Oxygen" w:hAnsi="Oxygen"/>
+          <w:lang w:val="en-US"/>
+        </w:rPr>
+        <w:t xml:space="preserve"> figures are after</w:t>
+      </w:r>
+      <w:r>
+        <w:rPr>
+          <w:rFonts w:ascii="Oxygen" w:hAnsi="Oxygen"/>
+          <w:lang w:val="en-US"/>
+        </w:rPr>
+        <w:t xml:space="preserve"> payment</w:t>
+      </w:r>
+      <w:r>
+        <w:rPr>
+          <w:rFonts w:ascii="Oxygen" w:hAnsi="Oxygen"/>
+          <w:lang w:val="en-US"/>
+        </w:rPr>
+        <w:t xml:space="preserve"> of G.S.T. </w:t>
+      </w:r>
+      <w:r>
+        <w:rPr>
+          <w:rFonts w:ascii="Oxygen" w:hAnsi="Oxygen"/>
+          <w:lang w:val="en-US"/>
+        </w:rPr>
+        <w:t xml:space="preserve">Though, income tax will not be </w:t>
+      </w:r>
+      <w:r>
+        <w:rPr>
+          <w:rFonts w:ascii="Oxygen" w:hAnsi="Oxygen"/>
+          <w:lang w:val="en-US"/>
+        </w:rPr>
+        <w:t>deducted at source</w:t>
+      </w:r>
+      <w:r>
+        <w:rPr>
+          <w:rFonts w:ascii="Oxygen" w:hAnsi="Oxygen"/>
+          <w:lang w:val="en-US"/>
+        </w:rPr>
+        <w:t>. Y</w:t>
+      </w:r>
+      <w:r>
+        <w:rPr>
+          <w:rFonts w:ascii="Oxygen" w:hAnsi="Oxygen"/>
+          <w:lang w:val="en-US"/>
+        </w:rPr>
+        <w:t xml:space="preserve">ou are </w:t>
+      </w:r>
+      <w:r>
+        <w:rPr>
+          <w:rFonts w:ascii="Oxygen" w:hAnsi="Oxygen"/>
+          <w:lang w:val="en-US"/>
+        </w:rPr>
+        <w:t xml:space="preserve">personally </w:t>
+      </w:r>
+      <w:r>
+        <w:rPr>
+          <w:rFonts w:ascii="Oxygen" w:hAnsi="Oxygen"/>
+          <w:lang w:val="en-US"/>
+        </w:rPr>
+        <w:t>responsible for your</w:t>
+      </w:r>
+      <w:r>
+        <w:rPr>
+          <w:rFonts w:ascii="Oxygen" w:hAnsi="Oxygen"/>
+          <w:lang w:val="en-US"/>
+        </w:rPr>
+        <w:t xml:space="preserve"> </w:t>
+      </w:r>
+      <w:r>
+        <w:rPr>
+          <w:rFonts w:ascii="Oxygen" w:hAnsi="Oxygen"/>
+          <w:lang w:val="en-US"/>
+        </w:rPr>
+        <w:t xml:space="preserve">own </w:t>
+      </w:r>
+      <w:r>
+        <w:rPr>
+          <w:rFonts w:ascii="Oxygen" w:hAnsi="Oxygen"/>
+          <w:lang w:val="en-US"/>
+        </w:rPr>
+        <w:t xml:space="preserve">Income Tax </w:t>
+      </w:r>
+      <w:r>
+        <w:rPr>
+          <w:rFonts w:ascii="Oxygen" w:hAnsi="Oxygen"/>
+          <w:lang w:val="en-US"/>
+        </w:rPr>
+        <w:t xml:space="preserve">payment </w:t>
+      </w:r>
+      <w:r>
+        <w:rPr>
+          <w:rFonts w:ascii="Oxygen" w:hAnsi="Oxygen"/>
+          <w:lang w:val="en-US"/>
+        </w:rPr>
+        <w:t xml:space="preserve">on your </w:t>
+      </w:r>
+      <w:r>
+        <w:rPr>
+          <w:rFonts w:ascii="Oxygen" w:hAnsi="Oxygen"/>
+          <w:lang w:val="en-US"/>
+        </w:rPr>
+        <w:t xml:space="preserve">consolidated </w:t>
+      </w:r>
+      <w:r>
+        <w:rPr>
+          <w:rFonts w:ascii="Oxygen" w:hAnsi="Oxygen"/>
+          <w:lang w:val="en-US"/>
+        </w:rPr>
+        <w:t>earnings</w:t>
+      </w:r>
+      <w:r>
+        <w:rPr>
+          <w:rFonts w:ascii="Oxygen" w:hAnsi="Oxygen"/>
+          <w:lang w:val="en-US"/>
+        </w:rPr>
+        <w:t>.</w:t>
       </w:r>
     </w:p>
     <w:p>
       <w:pPr>
-        <w:spacing w:before="240" w:after="0"/>
-        <w:jc w:val="both"/>
-        <w:rPr>
-          <w:rFonts w:ascii="Oxygen" w:hAnsi="Oxygen"/>
-          <w:lang w:val="en-US"/>
-        </w:rPr>
-      </w:pPr>
-      <w:r>
-        <w:rPr>
-          <w:rFonts w:ascii="Oxygen" w:hAnsi="Oxygen"/>
-          <w:lang w:val="en-US"/>
-        </w:rPr>
-        <w:lastRenderedPageBreak/>
-        <w:t>The above</w:t>
-      </w:r>
-      <w:r>
-        <w:rPr>
-          <w:rFonts w:ascii="Oxygen" w:hAnsi="Oxygen"/>
-          <w:lang w:val="en-US"/>
-        </w:rPr>
-        <w:t xml:space="preserve"> figures are after</w:t>
-      </w:r>
-      <w:r>
-        <w:rPr>
-          <w:rFonts w:ascii="Oxygen" w:hAnsi="Oxygen"/>
-          <w:lang w:val="en-US"/>
-        </w:rPr>
-        <w:t xml:space="preserve"> payment</w:t>
-      </w:r>
-      <w:r>
-        <w:rPr>
-          <w:rFonts w:ascii="Oxygen" w:hAnsi="Oxygen"/>
-          <w:lang w:val="en-US"/>
-        </w:rPr>
-        <w:t xml:space="preserve"> of </w:t>
-      </w:r>
-      <w:r>
-        <w:rPr>
-          <w:rFonts w:ascii="Oxygen" w:hAnsi="Oxygen"/>
-          <w:lang w:val="en-US"/>
-        </w:rPr>
-        <w:t>G.S.T</w:t>
-      </w:r>
-      <w:r>
-        <w:rPr>
-          <w:rFonts w:ascii="Oxygen" w:hAnsi="Oxygen"/>
-          <w:lang w:val="en-US"/>
-        </w:rPr>
-        <w:t xml:space="preserve">. </w:t>
-      </w:r>
-      <w:r>
-        <w:rPr>
-          <w:rFonts w:ascii="Oxygen" w:hAnsi="Oxygen"/>
-          <w:lang w:val="en-US"/>
-        </w:rPr>
-        <w:t xml:space="preserve">Though, income tax will not be </w:t>
-      </w:r>
-      <w:r>
-        <w:rPr>
-          <w:rFonts w:ascii="Oxygen" w:hAnsi="Oxygen"/>
-          <w:lang w:val="en-US"/>
-        </w:rPr>
-        <w:t>deducted at source</w:t>
-      </w:r>
-      <w:r>
-        <w:rPr>
-          <w:rFonts w:ascii="Oxygen" w:hAnsi="Oxygen"/>
-          <w:lang w:val="en-US"/>
-        </w:rPr>
-        <w:t>. Y</w:t>
-      </w:r>
-      <w:r>
-        <w:rPr>
-          <w:rFonts w:ascii="Oxygen" w:hAnsi="Oxygen"/>
-          <w:lang w:val="en-US"/>
-        </w:rPr>
-        <w:t xml:space="preserve">ou are </w:t>
-      </w:r>
-      <w:r>
-        <w:rPr>
-          <w:rFonts w:ascii="Oxygen" w:hAnsi="Oxygen"/>
-          <w:lang w:val="en-US"/>
-        </w:rPr>
-        <w:t xml:space="preserve">personally </w:t>
-      </w:r>
-      <w:r>
-        <w:rPr>
-          <w:rFonts w:ascii="Oxygen" w:hAnsi="Oxygen"/>
-          <w:lang w:val="en-US"/>
-        </w:rPr>
-        <w:t>responsible for your</w:t>
-      </w:r>
-      <w:r>
-        <w:rPr>
-          <w:rFonts w:ascii="Oxygen" w:hAnsi="Oxygen"/>
-          <w:lang w:val="en-US"/>
-        </w:rPr>
-        <w:t xml:space="preserve"> </w:t>
-      </w:r>
-      <w:r>
-        <w:rPr>
-          <w:rFonts w:ascii="Oxygen" w:hAnsi="Oxygen"/>
-          <w:lang w:val="en-US"/>
-        </w:rPr>
-        <w:t xml:space="preserve">own </w:t>
-      </w:r>
-      <w:r>
-        <w:rPr>
-          <w:rFonts w:ascii="Oxygen" w:hAnsi="Oxygen"/>
-          <w:lang w:val="en-US"/>
-        </w:rPr>
-        <w:t xml:space="preserve">Income Tax </w:t>
-      </w:r>
-      <w:r>
-        <w:rPr>
-          <w:rFonts w:ascii="Oxygen" w:hAnsi="Oxygen"/>
-          <w:lang w:val="en-US"/>
-        </w:rPr>
-        <w:t xml:space="preserve">payment </w:t>
-      </w:r>
-      <w:r>
-        <w:rPr>
-          <w:rFonts w:ascii="Oxygen" w:hAnsi="Oxygen"/>
-          <w:lang w:val="en-US"/>
-        </w:rPr>
-        <w:t xml:space="preserve">on your </w:t>
-      </w:r>
-      <w:r>
-        <w:rPr>
-          <w:rFonts w:ascii="Oxygen" w:hAnsi="Oxygen"/>
-          <w:lang w:val="en-US"/>
-        </w:rPr>
-        <w:t xml:space="preserve">consolidated </w:t>
-      </w:r>
-      <w:r>
-        <w:rPr>
-          <w:rFonts w:ascii="Oxygen" w:hAnsi="Oxygen"/>
-          <w:lang w:val="en-US"/>
-        </w:rPr>
-        <w:t>earnings</w:t>
-      </w:r>
-      <w:r>
-        <w:rPr>
-          <w:rFonts w:ascii="Oxygen" w:hAnsi="Oxygen"/>
-          <w:lang w:val="en-US"/>
-        </w:rPr>
-        <w:t xml:space="preserve">. </w:t>
-      </w:r>
-    </w:p>
-    <w:p>
-      <w:pPr>
         <w:spacing w:before="480" w:after="0"/>
         <w:rPr>
           <w:rFonts w:ascii="Oxygen" w:hAnsi="Oxygen"/>
@@ -7892,21 +7584,7 @@
           <w:rFonts w:ascii="Oxygen" w:hAnsi="Oxygen" w:cs="Helvetica"/>
           <w:color w:val="333E49"/>
         </w:rPr>
-        <w:t>F</w:t>
-      </w:r>
-      <w:r>
-        <w:rPr>
-          <w:rFonts w:ascii="Oxygen" w:hAnsi="Oxygen" w:cs="Helvetica"/>
-          <w:color w:val="333E49"/>
-        </w:rPr>
-        <w:t>ollowing</w:t>
-      </w:r>
-      <w:r>
-        <w:rPr>
-          <w:rFonts w:ascii="Oxygen" w:hAnsi="Oxygen" w:cs="Helvetica"/>
-          <w:color w:val="333E49"/>
-        </w:rPr>
-        <w:t xml:space="preserve"> are the terms and conditions of this contract for you to abide by:</w:t>
+        <w:t>Following are the terms and conditions of this contract for you to abide by:</w:t>
       </w:r>
     </w:p>
     <w:p>
@@ -7957,7 +7635,7 @@
           <w:rFonts w:ascii="Oxygen" w:hAnsi="Oxygen"/>
           <w:lang w:val="en-US"/>
         </w:rPr>
-        <w:t xml:space="preserve">the above tuition classes at </w:t>
+        <w:t xml:space="preserve">the above classes at </w:t>
       </w:r>
       <w:r>
         <w:rPr>
@@ -8047,7 +7725,15 @@
           <w:b/>
           <w:lang w:val="en-US"/>
         </w:rPr>
-        <w:t>Kolkata 700084</w:t>
+        <w:t>Kolkata 70009</w:t>
+      </w:r>
+      <w:r>
+        <w:rPr>
+          <w:rFonts w:ascii="Oxygen" w:hAnsi="Oxygen"/>
+          <w:b/>
+          <w:lang w:val="en-US"/>
+        </w:rPr>
+        <w:t>4</w:t>
       </w:r>
     </w:p>
     <w:p>
@@ -8057,6 +7743,57 @@
         <w:ind w:left="1440"/>
         <w:jc w:val="both"/>
         <w:rPr>
+          <w:rFonts w:ascii="Oxygen" w:hAnsi="Oxygen" w:cs="Helvetica"/>
+          <w:color w:val="333E49"/>
+          <w:sz w:val="18"/>
+        </w:rPr>
+      </w:pPr>
+    </w:p>
+    <w:p>
+      <w:pPr>
+        <w:pStyle w:val="ListParagraph"/>
+        <w:spacing w:before="240"/>
+        <w:ind w:left="1440"/>
+        <w:jc w:val="both"/>
+        <w:rPr>
+          <w:rFonts w:ascii="Oxygen" w:hAnsi="Oxygen" w:cs="Helvetica"/>
+          <w:color w:val="333E49"/>
+          <w:sz w:val="18"/>
+        </w:rPr>
+      </w:pPr>
+      <w:r>
+        <w:rPr>
+          <w:rFonts w:ascii="Oxygen" w:hAnsi="Oxygen" w:cs="Helvetica"/>
+          <w:color w:val="333E49"/>
+          <w:sz w:val="18"/>
+        </w:rPr>
+        <w:t xml:space="preserve">Type </w:t>
+      </w:r>
+      <w:r>
+        <w:rPr>
+          <w:rFonts w:ascii="Oxygen" w:hAnsi="Oxygen" w:cs="Helvetica"/>
+          <w:b/>
+          <w:color w:val="333E49"/>
+          <w:sz w:val="18"/>
+        </w:rPr>
+        <w:t>Anodiam</w:t>
+      </w:r>
+      <w:r>
+        <w:rPr>
+          <w:rFonts w:ascii="Oxygen" w:hAnsi="Oxygen" w:cs="Helvetica"/>
+          <w:color w:val="333E49"/>
+          <w:sz w:val="18"/>
+        </w:rPr>
+        <w:t xml:space="preserve"> on Google Maps App</w:t>
+      </w:r>
+    </w:p>
+    <w:p>
+      <w:pPr>
+        <w:pStyle w:val="ListParagraph"/>
+        <w:spacing w:before="240"/>
+        <w:ind w:left="1440"/>
+        <w:jc w:val="both"/>
+        <w:rPr>
           <w:rFonts w:ascii="Oxygen" w:hAnsi="Oxygen"/>
           <w:b/>
           <w:lang w:val="en-US"/>
@@ -8085,7 +7822,21 @@
           <w:rFonts w:ascii="Oxygen" w:hAnsi="Oxygen"/>
           <w:lang w:val="en-US"/>
         </w:rPr>
-        <w:t xml:space="preserve"> depend upon your availability during the week, discreetly discussed and agreed upon with Anodiam’s Admin team. You shall therefore take all the classes allocated to you as per the roster, starting and finishing at </w:t>
+        <w:t xml:space="preserve"> depend upon your availability during the week, discreetly discussed and </w:t>
+      </w:r>
+      <w:r>
+        <w:rPr>
+          <w:rFonts w:ascii="Oxygen" w:hAnsi="Oxygen"/>
+          <w:lang w:val="en-US"/>
+        </w:rPr>
+        <w:t>agreed upon with Anodiam’s HR</w:t>
+      </w:r>
+      <w:r>
+        <w:rPr>
+          <w:rFonts w:ascii="Oxygen" w:hAnsi="Oxygen"/>
+          <w:lang w:val="en-US"/>
+        </w:rPr>
+        <w:t xml:space="preserve"> team. You shall therefore take all the classes allocated to you as per the roster, starting and finishing at </w:t>
       </w:r>
       <w:r>
         <w:rPr>
@@ -8228,42 +7979,7 @@
           <w:rFonts w:ascii="Oxygen" w:hAnsi="Oxygen"/>
           <w:lang w:val="en-US"/>
         </w:rPr>
-        <w:t>at Anodiam</w:t>
-      </w:r>
-      <w:r>
-        <w:rPr>
-          <w:rFonts w:ascii="Oxygen" w:hAnsi="Oxygen"/>
-          <w:lang w:val="en-US"/>
-        </w:rPr>
-        <w:t>,</w:t>
-      </w:r>
-      <w:r>
-        <w:rPr>
-          <w:rFonts w:ascii="Oxygen" w:hAnsi="Oxygen"/>
-          <w:lang w:val="en-US"/>
-        </w:rPr>
-        <w:t xml:space="preserve"> </w:t>
-      </w:r>
-      <w:r>
-        <w:rPr>
-          <w:rFonts w:ascii="Oxygen" w:hAnsi="Oxygen"/>
-          <w:lang w:val="en-US"/>
-        </w:rPr>
-        <w:t>y</w:t>
-      </w:r>
-      <w:r>
-        <w:rPr>
-          <w:rFonts w:ascii="Oxygen" w:hAnsi="Oxygen"/>
-          <w:lang w:val="en-US"/>
-        </w:rPr>
-        <w:t xml:space="preserve">ou </w:t>
-      </w:r>
-      <w:r>
-        <w:rPr>
-          <w:rFonts w:ascii="Oxygen" w:hAnsi="Oxygen"/>
-          <w:lang w:val="en-US"/>
-        </w:rPr>
-        <w:t xml:space="preserve">shall be required to provide your students with soft copies of modules containing class notes, mnemonics, bullet points, diagrams and important notes </w:t>
+        <w:t xml:space="preserve">at Anodiam, you shall be required to provide your students with soft copies of modules containing class notes, mnemonics, bullet points, diagrams and important notes </w:t>
       </w:r>
       <w:r>
         <w:rPr>
@@ -8333,21 +8049,7 @@
           <w:rFonts w:ascii="Oxygen" w:hAnsi="Oxygen"/>
           <w:lang w:val="en-US"/>
         </w:rPr>
-        <w:t xml:space="preserve"> </w:t>
-      </w:r>
-      <w:r>
-        <w:rPr>
-          <w:rFonts w:ascii="Oxygen" w:hAnsi="Oxygen"/>
-          <w:lang w:val="en-US"/>
-        </w:rPr>
-        <w:t>and add</w:t>
-      </w:r>
-      <w:r>
-        <w:rPr>
-          <w:rFonts w:ascii="Oxygen" w:hAnsi="Oxygen"/>
-          <w:lang w:val="en-US"/>
-        </w:rPr>
-        <w:t xml:space="preserve"> value to the learnings of your students</w:t>
+        <w:t xml:space="preserve"> and add value to the learnings of your students</w:t>
       </w:r>
       <w:r>
         <w:rPr>
@@ -8374,6 +8076,7 @@
           <w:rFonts w:ascii="Oxygen" w:hAnsi="Oxygen"/>
           <w:lang w:val="en-US"/>
         </w:rPr>
+        <w:lastRenderedPageBreak/>
         <w:t xml:space="preserve">Therefore, all the modules require to be </w:t>
       </w:r>
       <w:r>
@@ -8381,21 +8084,7 @@
           <w:rFonts w:ascii="Oxygen" w:hAnsi="Oxygen"/>
           <w:lang w:val="en-US"/>
         </w:rPr>
-        <w:t>exclusively approved by both Academic and</w:t>
-      </w:r>
-      <w:r>
-        <w:rPr>
-          <w:rFonts w:ascii="Oxygen" w:hAnsi="Oxygen"/>
-          <w:lang w:val="en-US"/>
-        </w:rPr>
-        <w:t xml:space="preserve"> Admin </w:t>
-      </w:r>
-      <w:r>
-        <w:rPr>
-          <w:rFonts w:ascii="Oxygen" w:hAnsi="Oxygen"/>
-          <w:lang w:val="en-US"/>
-        </w:rPr>
-        <w:t>teams before distribution</w:t>
+        <w:t>exclusively approved by both Academic and Admin teams before distribution</w:t>
       </w:r>
       <w:r>
         <w:rPr>
@@ -8410,23 +8099,7 @@
           <w:b/>
           <w:lang w:val="en-US"/>
         </w:rPr>
-        <w:t xml:space="preserve">It is </w:t>
-      </w:r>
-      <w:r>
-        <w:rPr>
-          <w:rFonts w:ascii="Oxygen" w:hAnsi="Oxygen"/>
-          <w:b/>
-          <w:lang w:val="en-US"/>
-        </w:rPr>
-        <w:t xml:space="preserve">strictly </w:t>
-      </w:r>
-      <w:r>
-        <w:rPr>
-          <w:rFonts w:ascii="Oxygen" w:hAnsi="Oxygen"/>
-          <w:b/>
-          <w:lang w:val="en-US"/>
-        </w:rPr>
-        <w:t>not allowed to distribute any</w:t>
+        <w:t>It is strictly not allowed to distribute any</w:t>
       </w:r>
       <w:r>
         <w:rPr>
@@ -8694,15 +8367,7 @@
           <w:rFonts w:ascii="Oxygen" w:hAnsi="Oxygen"/>
           <w:lang w:val="en-US"/>
         </w:rPr>
-        <w:t xml:space="preserve"> The frequency, </w:t>
-      </w:r>
-      <w:r>
-        <w:rPr>
-          <w:rFonts w:ascii="Oxygen" w:hAnsi="Oxygen"/>
-          <w:lang w:val="en-US"/>
-        </w:rPr>
-        <w:lastRenderedPageBreak/>
-        <w:t>periodicity and dates of such meetings may be decided and directed to you by the academic a</w:t>
+        <w:t xml:space="preserve"> The frequency, periodicity and dates of such meetings may be decided and directed to you by the academic a</w:t>
       </w:r>
       <w:r>
         <w:rPr>
@@ -8732,17 +8397,6 @@
         </w:rPr>
         <w:t xml:space="preserve"> individual responsible Guardian.</w:t>
       </w:r>
-    </w:p>
-    <w:p>
-      <w:pPr>
-        <w:pStyle w:val="ListParagraph"/>
-        <w:spacing w:before="240" w:after="0"/>
-        <w:jc w:val="both"/>
-        <w:rPr>
-          <w:rFonts w:ascii="Oxygen" w:hAnsi="Oxygen"/>
-          <w:lang w:val="en-US"/>
-        </w:rPr>
-      </w:pPr>
     </w:p>
     <w:p>
       <w:pPr>
@@ -8792,7 +8446,7 @@
           <w:b/>
           <w:lang w:val="en-US"/>
         </w:rPr>
-        <w:t xml:space="preserve"> and </w:t>
+        <w:t xml:space="preserve"> and Ethics</w:t>
       </w:r>
       <w:r>
         <w:rPr>
@@ -8800,14 +8454,6 @@
           <w:b/>
           <w:lang w:val="en-US"/>
         </w:rPr>
-        <w:t>Ethics</w:t>
-      </w:r>
-      <w:r>
-        <w:rPr>
-          <w:rFonts w:ascii="Oxygen" w:hAnsi="Oxygen"/>
-          <w:b/>
-          <w:lang w:val="en-US"/>
-        </w:rPr>
         <w:t xml:space="preserve">: </w:t>
       </w:r>
       <w:r>
@@ -8815,14 +8461,7 @@
           <w:rFonts w:ascii="Oxygen" w:hAnsi="Oxygen"/>
           <w:lang w:val="en-US"/>
         </w:rPr>
-        <w:t xml:space="preserve">Our mission at Anodiam is to enlighten the lives of our students through </w:t>
-      </w:r>
-      <w:r>
-        <w:rPr>
-          <w:rFonts w:ascii="Oxygen" w:hAnsi="Oxygen"/>
-          <w:lang w:val="en-US"/>
-        </w:rPr>
-        <w:t xml:space="preserve">the </w:t>
+        <w:t xml:space="preserve">Our mission at Anodiam is to enlighten the lives of our students through the </w:t>
       </w:r>
       <w:r>
         <w:rPr>
@@ -8836,14 +8475,21 @@
           <w:rFonts w:ascii="Oxygen" w:hAnsi="Oxygen"/>
           <w:lang w:val="en-US"/>
         </w:rPr>
-        <w:t>quality education</w:t>
-      </w:r>
-      <w:r>
-        <w:rPr>
-          <w:rFonts w:ascii="Oxygen" w:hAnsi="Oxygen"/>
-          <w:lang w:val="en-US"/>
-        </w:rPr>
-        <w:t>al services. Hence you are ethically bound by the below service quality standards:</w:t>
+        <w:t>quality educational services. Hence</w:t>
+      </w:r>
+      <w:r>
+        <w:rPr>
+          <w:rFonts w:ascii="Oxygen" w:hAnsi="Oxygen"/>
+          <w:lang w:val="en-US"/>
+        </w:rPr>
+        <w:t>,</w:t>
+      </w:r>
+      <w:r>
+        <w:rPr>
+          <w:rFonts w:ascii="Oxygen" w:hAnsi="Oxygen"/>
+          <w:lang w:val="en-US"/>
+        </w:rPr>
+        <w:t xml:space="preserve"> you are ethically bound by the below service quality standards:</w:t>
       </w:r>
     </w:p>
     <w:p>
@@ -8884,14 +8530,7 @@
           <w:rFonts w:ascii="Oxygen" w:hAnsi="Oxygen"/>
           <w:lang w:val="en-US"/>
         </w:rPr>
-        <w:t xml:space="preserve"> </w:t>
-      </w:r>
-      <w:r>
-        <w:rPr>
-          <w:rFonts w:ascii="Oxygen" w:hAnsi="Oxygen"/>
-          <w:lang w:val="en-US"/>
-        </w:rPr>
-        <w:t>At Anodiam we believe in</w:t>
+        <w:t xml:space="preserve"> At Anodiam we believe in</w:t>
       </w:r>
       <w:r>
         <w:rPr>
@@ -8912,28 +8551,7 @@
           <w:rFonts w:ascii="Oxygen" w:hAnsi="Oxygen"/>
           <w:lang w:val="en-US"/>
         </w:rPr>
-        <w:t xml:space="preserve"> values like empathy, support and appreciation. We are absolute believers </w:t>
-      </w:r>
-      <w:r>
-        <w:rPr>
-          <w:rFonts w:ascii="Oxygen" w:hAnsi="Oxygen"/>
-          <w:lang w:val="en-US"/>
-        </w:rPr>
-        <w:t>in</w:t>
-      </w:r>
-      <w:r>
-        <w:rPr>
-          <w:rFonts w:ascii="Oxygen" w:hAnsi="Oxygen"/>
-          <w:lang w:val="en-US"/>
-        </w:rPr>
-        <w:t xml:space="preserve"> </w:t>
-      </w:r>
-      <w:r>
-        <w:rPr>
-          <w:rFonts w:ascii="Oxygen" w:hAnsi="Oxygen"/>
-          <w:lang w:val="en-US"/>
-        </w:rPr>
-        <w:t xml:space="preserve">professional </w:t>
+        <w:t xml:space="preserve"> values like empathy, support and appreciation. We are absolute believers in professional </w:t>
       </w:r>
       <w:r>
         <w:rPr>
@@ -9336,14 +8954,7 @@
           <w:rFonts w:ascii="Oxygen" w:hAnsi="Oxygen"/>
           <w:lang w:val="en-US"/>
         </w:rPr>
-        <w:t>nodiam all stakeholders focus solely on the highest standards of education.</w:t>
-      </w:r>
-      <w:r>
-        <w:rPr>
-          <w:rFonts w:ascii="Oxygen" w:hAnsi="Oxygen"/>
-          <w:lang w:val="en-US"/>
-        </w:rPr>
-        <w:t xml:space="preserve"> </w:t>
+        <w:t xml:space="preserve">nodiam all stakeholders focus solely on the highest standards of education. </w:t>
       </w:r>
       <w:r>
         <w:rPr>
@@ -9457,28 +9068,8 @@
           <w:rFonts w:ascii="Oxygen" w:hAnsi="Oxygen"/>
           <w:lang w:val="en-US"/>
         </w:rPr>
-        <w:t>Smoking</w:t>
-      </w:r>
-      <w:r>
-        <w:rPr>
-          <w:rFonts w:ascii="Oxygen" w:hAnsi="Oxygen"/>
-          <w:lang w:val="en-US"/>
-        </w:rPr>
-        <w:t xml:space="preserve">, chewing gum, tobacco or betel in any form </w:t>
-      </w:r>
-      <w:r>
-        <w:rPr>
-          <w:rFonts w:ascii="Oxygen" w:hAnsi="Oxygen"/>
-          <w:lang w:val="en-US"/>
-        </w:rPr>
-        <w:t xml:space="preserve">is </w:t>
-      </w:r>
-      <w:r>
-        <w:rPr>
-          <w:rFonts w:ascii="Oxygen" w:hAnsi="Oxygen"/>
-          <w:lang w:val="en-US"/>
-        </w:rPr>
-        <w:t>strictly prohibited inside the institution and deprecated in the vicinity.</w:t>
+        <w:lastRenderedPageBreak/>
+        <w:t>Smoking, chewing gum, tobacco or betel in any form is strictly prohibited inside the institution and deprecated in the vicinity.</w:t>
       </w:r>
     </w:p>
     <w:p>
@@ -9500,6 +9091,78 @@
           <w:rFonts w:ascii="Oxygen" w:hAnsi="Oxygen"/>
           <w:lang w:val="en-US"/>
         </w:rPr>
+        <w:t>Consumption</w:t>
+      </w:r>
+      <w:r>
+        <w:rPr>
+          <w:rFonts w:ascii="Oxygen" w:hAnsi="Oxygen"/>
+          <w:lang w:val="en-US"/>
+        </w:rPr>
+        <w:t xml:space="preserve"> or Arriving at Anodiam premises under the influence of alcohol, drug or any mind-altering substances </w:t>
+      </w:r>
+      <w:r>
+        <w:rPr>
+          <w:rFonts w:ascii="Oxygen" w:hAnsi="Oxygen"/>
+          <w:lang w:val="en-US"/>
+        </w:rPr>
+        <w:t>is strictly prohibited</w:t>
+      </w:r>
+      <w:r>
+        <w:rPr>
+          <w:rFonts w:ascii="Oxygen" w:hAnsi="Oxygen"/>
+          <w:lang w:val="en-US"/>
+        </w:rPr>
+        <w:t xml:space="preserve"> and will result in immediate disciplinary action including cancelation of this contract.</w:t>
+      </w:r>
+    </w:p>
+    <w:p>
+      <w:pPr>
+        <w:pStyle w:val="ListParagraph"/>
+        <w:numPr>
+          <w:ilvl w:val="0"/>
+          <w:numId w:val="5"/>
+        </w:numPr>
+        <w:spacing w:before="240" w:after="0"/>
+        <w:jc w:val="both"/>
+        <w:rPr>
+          <w:rFonts w:ascii="Oxygen" w:hAnsi="Oxygen"/>
+          <w:lang w:val="en-US"/>
+        </w:rPr>
+      </w:pPr>
+      <w:r>
+        <w:rPr>
+          <w:rFonts w:ascii="Oxygen" w:hAnsi="Oxygen"/>
+          <w:lang w:val="en-US"/>
+        </w:rPr>
+        <w:t xml:space="preserve">Indulging in any immoral or sexually explicit activity </w:t>
+      </w:r>
+      <w:r>
+        <w:rPr>
+          <w:rFonts w:ascii="Oxygen" w:hAnsi="Oxygen"/>
+          <w:lang w:val="en-US"/>
+        </w:rPr>
+        <w:t>is strictly prohibited and will result in immediate disciplinary action including cancelation of this contract.</w:t>
+      </w:r>
+    </w:p>
+    <w:p>
+      <w:pPr>
+        <w:pStyle w:val="ListParagraph"/>
+        <w:numPr>
+          <w:ilvl w:val="0"/>
+          <w:numId w:val="5"/>
+        </w:numPr>
+        <w:spacing w:before="240" w:after="0"/>
+        <w:jc w:val="both"/>
+        <w:rPr>
+          <w:rFonts w:ascii="Oxygen" w:hAnsi="Oxygen"/>
+          <w:lang w:val="en-US"/>
+        </w:rPr>
+      </w:pPr>
+      <w:r>
+        <w:rPr>
+          <w:rFonts w:ascii="Oxygen" w:hAnsi="Oxygen"/>
+          <w:lang w:val="en-US"/>
+        </w:rPr>
         <w:t>Any loud, irresponsible or reckless behavior of any nature will not be accepted. It may lead to strict actions including immediate cancellation of this contract.</w:t>
       </w:r>
     </w:p>
@@ -9536,29 +9199,14 @@
           <w:b/>
           <w:lang w:val="en-US"/>
         </w:rPr>
-        <w:t>Non-Disclosure</w:t>
-      </w:r>
-      <w:r>
-        <w:rPr>
-          <w:rFonts w:ascii="Oxygen" w:hAnsi="Oxygen"/>
-          <w:b/>
-          <w:lang w:val="en-US"/>
-        </w:rPr>
-        <w:t xml:space="preserve"> Agreement:</w:t>
-      </w:r>
-      <w:r>
-        <w:rPr>
-          <w:rFonts w:ascii="Oxygen" w:hAnsi="Oxygen"/>
-          <w:lang w:val="en-US"/>
-        </w:rPr>
-        <w:t xml:space="preserve"> </w:t>
-      </w:r>
-      <w:r>
-        <w:rPr>
-          <w:rFonts w:ascii="Oxygen" w:hAnsi="Oxygen"/>
-          <w:lang w:val="en-US"/>
-        </w:rPr>
-        <w:t>By accepting this offer you implicitly agree to protect all intellectual properties, educational information and personal information of all stakeholders of Anodiam</w:t>
+        <w:t>Non-Disclosure Agreement:</w:t>
+      </w:r>
+      <w:r>
+        <w:rPr>
+          <w:rFonts w:ascii="Oxygen" w:hAnsi="Oxygen"/>
+          <w:lang w:val="en-US"/>
+        </w:rPr>
+        <w:t xml:space="preserve"> By accepting this offer you implicitly agree to protect all intellectual properties, educational information and personal information of all stakeholders of Anodiam</w:t>
       </w:r>
       <w:r>
         <w:rPr>
@@ -9588,15 +9236,7 @@
           <w:rFonts w:ascii="Oxygen" w:hAnsi="Oxygen"/>
           <w:lang w:val="en-US"/>
         </w:rPr>
-        <w:lastRenderedPageBreak/>
-        <w:t xml:space="preserve">All </w:t>
-      </w:r>
-      <w:r>
-        <w:rPr>
-          <w:rFonts w:ascii="Oxygen" w:hAnsi="Oxygen"/>
-          <w:lang w:val="en-US"/>
-        </w:rPr>
-        <w:t xml:space="preserve">contents of Anodiam created by you or not, are subject to copyright protection. </w:t>
+        <w:t xml:space="preserve">All contents of Anodiam created by you or not, are subject to copyright protection. </w:t>
       </w:r>
       <w:r>
         <w:rPr>
@@ -9675,14 +9315,7 @@
           <w:rFonts w:ascii="Oxygen" w:hAnsi="Oxygen"/>
           <w:lang w:val="en-US"/>
         </w:rPr>
-        <w:t xml:space="preserve"> about any stakeholder of Anodiam or any of its organizational information with any external parties at any time </w:t>
-      </w:r>
-      <w:r>
-        <w:rPr>
-          <w:rFonts w:ascii="Oxygen" w:hAnsi="Oxygen"/>
-          <w:lang w:val="en-US"/>
-        </w:rPr>
-        <w:t>for your personal benefit or otherwise</w:t>
+        <w:t xml:space="preserve"> about any stakeholder of Anodiam or any of its organizational information with any external parties at any time for your personal benefit or otherwise</w:t>
       </w:r>
       <w:r>
         <w:rPr>
@@ -9711,28 +9344,14 @@
           <w:rFonts w:ascii="Oxygen" w:hAnsi="Oxygen"/>
           <w:lang w:val="en-US"/>
         </w:rPr>
-        <w:t xml:space="preserve">All </w:t>
-      </w:r>
-      <w:r>
-        <w:rPr>
-          <w:rFonts w:ascii="Oxygen" w:hAnsi="Oxygen"/>
-          <w:lang w:val="en-US"/>
-        </w:rPr>
-        <w:t xml:space="preserve">content created by you for Anodiam must be free from </w:t>
-      </w:r>
-      <w:r>
-        <w:rPr>
-          <w:rFonts w:ascii="Oxygen" w:hAnsi="Oxygen"/>
-          <w:lang w:val="en-US"/>
-        </w:rPr>
-        <w:t>plagiarization</w:t>
-      </w:r>
-      <w:r>
-        <w:rPr>
-          <w:rFonts w:ascii="Oxygen" w:hAnsi="Oxygen"/>
-          <w:lang w:val="en-US"/>
-        </w:rPr>
-        <w:t xml:space="preserve">. Anodiam will not take any responsibility for copyright violations or piracy of content by you from any third parties. </w:t>
+        <w:t xml:space="preserve">All content created by you for Anodiam must be free from </w:t>
+      </w:r>
+      <w:r>
+        <w:rPr>
+          <w:rFonts w:ascii="Oxygen" w:hAnsi="Oxygen"/>
+          <w:lang w:val="en-US"/>
+        </w:rPr>
+        <w:t xml:space="preserve">plagiarization. Anodiam will not take any responsibility for copyright violations or piracy of content by you from any third parties. </w:t>
       </w:r>
     </w:p>
     <w:p>
@@ -9799,13 +9418,15 @@
           <w:lang w:val="en-US"/>
         </w:rPr>
       </w:pPr>
+      <w:bookmarkStart w:id="0" w:name="_GoBack"/>
+      <w:bookmarkEnd w:id="0"/>
       <w:r>
         <w:rPr>
           <w:rFonts w:ascii="Oxygen" w:hAnsi="Oxygen"/>
           <w:b/>
           <w:lang w:val="en-US"/>
         </w:rPr>
-        <w:t>Holidays, Day-offs and Misc</w:t>
+        <w:t>Miscellaneous</w:t>
       </w:r>
       <w:r>
         <w:rPr>
@@ -9813,7 +9434,7 @@
           <w:b/>
           <w:lang w:val="en-US"/>
         </w:rPr>
-        <w:t>ellaneous</w:t>
+        <w:t xml:space="preserve"> Policies</w:t>
       </w:r>
       <w:r>
         <w:rPr>
@@ -9822,44 +9443,98 @@
           <w:lang w:val="en-US"/>
         </w:rPr>
         <w:t xml:space="preserve">: </w:t>
-      </w:r>
-      <w:proofErr w:type="spellStart"/>
-      <w:r>
-        <w:rPr>
-          <w:rFonts w:ascii="Oxygen" w:hAnsi="Oxygen"/>
-          <w:lang w:val="en-US"/>
-        </w:rPr>
-        <w:t>O</w:t>
-      </w:r>
-      <w:r>
-        <w:rPr>
-          <w:rFonts w:ascii="Oxygen" w:hAnsi="Oxygen"/>
-          <w:lang w:val="en-US"/>
-        </w:rPr>
-        <w:t>ds</w:t>
-      </w:r>
-      <w:proofErr w:type="spellEnd"/>
-      <w:r>
-        <w:rPr>
-          <w:rFonts w:ascii="Oxygen" w:hAnsi="Oxygen"/>
-          <w:lang w:val="en-US"/>
-        </w:rPr>
-        <w:t>:</w:t>
       </w:r>
     </w:p>
     <w:p>
       <w:pPr>
+        <w:pStyle w:val="ListParagraph"/>
         <w:spacing w:before="240" w:after="0"/>
         <w:jc w:val="both"/>
         <w:rPr>
           <w:rFonts w:ascii="Oxygen" w:hAnsi="Oxygen"/>
+          <w:lang w:val="en-US"/>
+        </w:rPr>
+      </w:pPr>
+      <w:r>
+        <w:rPr>
+          <w:rFonts w:ascii="Oxygen" w:hAnsi="Oxygen"/>
           <w:b/>
           <w:lang w:val="en-US"/>
         </w:rPr>
-      </w:pPr>
+        <w:t>Public Holidays</w:t>
+      </w:r>
+      <w:r>
+        <w:rPr>
+          <w:rFonts w:ascii="Oxygen" w:hAnsi="Oxygen"/>
+          <w:b/>
+          <w:lang w:val="en-US"/>
+        </w:rPr>
+        <w:t>:</w:t>
+      </w:r>
+      <w:r>
+        <w:rPr>
+          <w:rFonts w:ascii="Oxygen" w:hAnsi="Oxygen"/>
+          <w:lang w:val="en-US"/>
+        </w:rPr>
+        <w:t xml:space="preserve"> </w:t>
+      </w:r>
+      <w:r>
+        <w:rPr>
+          <w:rFonts w:ascii="Oxygen" w:hAnsi="Oxygen"/>
+          <w:lang w:val="en-US"/>
+        </w:rPr>
+        <w:t xml:space="preserve">Following are the </w:t>
+      </w:r>
+      <w:r>
+        <w:rPr>
+          <w:rFonts w:ascii="Oxygen" w:hAnsi="Oxygen"/>
+          <w:lang w:val="en-US"/>
+        </w:rPr>
+        <w:t>scheduled</w:t>
+      </w:r>
+      <w:r>
+        <w:rPr>
+          <w:rFonts w:ascii="Oxygen" w:hAnsi="Oxygen"/>
+          <w:lang w:val="en-US"/>
+        </w:rPr>
+        <w:t xml:space="preserve"> Public Holidays </w:t>
+      </w:r>
+      <w:r>
+        <w:rPr>
+          <w:rFonts w:ascii="Oxygen" w:hAnsi="Oxygen"/>
+          <w:lang w:val="en-US"/>
+        </w:rPr>
+        <w:t xml:space="preserve">for the years 2023 and 2024, </w:t>
+      </w:r>
+      <w:r>
+        <w:rPr>
+          <w:rFonts w:ascii="Oxygen" w:hAnsi="Oxygen"/>
+          <w:lang w:val="en-US"/>
+        </w:rPr>
+        <w:t xml:space="preserve">on which the center will remain closed. We will compensate for these off days on occasions that </w:t>
+      </w:r>
+      <w:r>
+        <w:rPr>
+          <w:rFonts w:ascii="Oxygen" w:hAnsi="Oxygen"/>
+          <w:lang w:val="en-US"/>
+        </w:rPr>
+        <w:t>will have more</w:t>
+      </w:r>
+      <w:r>
+        <w:rPr>
+          <w:rFonts w:ascii="Oxygen" w:hAnsi="Oxygen"/>
+          <w:lang w:val="en-US"/>
+        </w:rPr>
+        <w:t xml:space="preserve"> weekly classes in any given calendar month.</w:t>
+      </w:r>
     </w:p>
     <w:p>
       <w:pPr>
+        <w:pStyle w:val="ListParagraph"/>
+        <w:numPr>
+          <w:ilvl w:val="2"/>
+          <w:numId w:val="6"/>
+        </w:numPr>
         <w:spacing w:before="240" w:after="0"/>
         <w:jc w:val="both"/>
         <w:rPr>
@@ -9872,37 +9547,2275 @@
           <w:rFonts w:ascii="Oxygen" w:hAnsi="Oxygen"/>
           <w:lang w:val="en-US"/>
         </w:rPr>
-        <w:t xml:space="preserve">Thanks, regards </w:t>
-      </w:r>
-      <w:r>
-        <w:rPr>
-          <w:rFonts w:ascii="Oxygen" w:hAnsi="Oxygen"/>
-          <w:lang w:val="en-US"/>
-        </w:rPr>
-        <w:t>and c</w:t>
-      </w:r>
-      <w:r>
-        <w:rPr>
-          <w:rFonts w:ascii="Oxygen" w:hAnsi="Oxygen"/>
-          <w:lang w:val="en-US"/>
-        </w:rPr>
-        <w:t>ongratulations!</w:t>
+        <w:t>Independence Day:</w:t>
+      </w:r>
+      <w:r>
+        <w:rPr>
+          <w:rFonts w:ascii="Oxygen" w:hAnsi="Oxygen"/>
+          <w:lang w:val="en-US"/>
+        </w:rPr>
+        <w:tab/>
+      </w:r>
+      <w:r>
+        <w:rPr>
+          <w:rFonts w:ascii="Oxygen" w:hAnsi="Oxygen"/>
+          <w:lang w:val="en-US"/>
+        </w:rPr>
+        <w:tab/>
+      </w:r>
+      <w:r>
+        <w:rPr>
+          <w:rFonts w:ascii="Oxygen" w:hAnsi="Oxygen"/>
+          <w:lang w:val="en-US"/>
+        </w:rPr>
+        <w:t>15/Aug/2023</w:t>
+      </w:r>
+      <w:r>
+        <w:rPr>
+          <w:rFonts w:ascii="Oxygen" w:hAnsi="Oxygen"/>
+          <w:lang w:val="en-US"/>
+        </w:rPr>
+        <w:tab/>
+      </w:r>
+      <w:r>
+        <w:rPr>
+          <w:rFonts w:ascii="Oxygen" w:hAnsi="Oxygen"/>
+          <w:lang w:val="en-US"/>
+        </w:rPr>
+        <w:t>– Tuesday</w:t>
       </w:r>
     </w:p>
     <w:p>
       <w:pPr>
+        <w:pStyle w:val="ListParagraph"/>
+        <w:numPr>
+          <w:ilvl w:val="2"/>
+          <w:numId w:val="6"/>
+        </w:numPr>
+        <w:spacing w:before="240" w:after="0"/>
         <w:jc w:val="both"/>
         <w:rPr>
           <w:rFonts w:ascii="Oxygen" w:hAnsi="Oxygen"/>
           <w:lang w:val="en-US"/>
         </w:rPr>
       </w:pPr>
-      <w:r>
-        <w:rPr>
-          <w:rFonts w:ascii="Oxygen" w:hAnsi="Oxygen"/>
-          <w:lang w:val="en-US"/>
-        </w:rPr>
-        <w:t>Keep enlightening our students!</w:t>
+      <w:proofErr w:type="spellStart"/>
+      <w:r>
+        <w:rPr>
+          <w:rFonts w:ascii="Oxygen" w:hAnsi="Oxygen"/>
+          <w:lang w:val="en-US"/>
+        </w:rPr>
+        <w:t>Durga</w:t>
+      </w:r>
+      <w:proofErr w:type="spellEnd"/>
+      <w:r>
+        <w:rPr>
+          <w:rFonts w:ascii="Oxygen" w:hAnsi="Oxygen"/>
+          <w:lang w:val="en-US"/>
+        </w:rPr>
+        <w:t xml:space="preserve"> Puja</w:t>
+      </w:r>
+      <w:r>
+        <w:rPr>
+          <w:rFonts w:ascii="Oxygen" w:hAnsi="Oxygen"/>
+          <w:lang w:val="en-US"/>
+        </w:rPr>
+        <w:t xml:space="preserve">, </w:t>
+      </w:r>
+      <w:proofErr w:type="spellStart"/>
+      <w:r>
+        <w:rPr>
+          <w:rFonts w:ascii="Oxygen" w:hAnsi="Oxygen"/>
+          <w:lang w:val="en-US"/>
+        </w:rPr>
+        <w:t>Saptami</w:t>
+      </w:r>
+      <w:proofErr w:type="spellEnd"/>
+      <w:r>
+        <w:rPr>
+          <w:rFonts w:ascii="Oxygen" w:hAnsi="Oxygen"/>
+          <w:lang w:val="en-US"/>
+        </w:rPr>
+        <w:t>:</w:t>
+      </w:r>
+      <w:r>
+        <w:rPr>
+          <w:rFonts w:ascii="Oxygen" w:hAnsi="Oxygen"/>
+          <w:lang w:val="en-US"/>
+        </w:rPr>
+        <w:tab/>
+      </w:r>
+      <w:r>
+        <w:rPr>
+          <w:rFonts w:ascii="Oxygen" w:hAnsi="Oxygen"/>
+          <w:lang w:val="en-US"/>
+        </w:rPr>
+        <w:tab/>
+        <w:t>21/Oct/2023</w:t>
+      </w:r>
+      <w:r>
+        <w:rPr>
+          <w:rFonts w:ascii="Oxygen" w:hAnsi="Oxygen"/>
+          <w:lang w:val="en-US"/>
+        </w:rPr>
+        <w:tab/>
+      </w:r>
+      <w:r>
+        <w:rPr>
+          <w:rFonts w:ascii="Oxygen" w:hAnsi="Oxygen"/>
+          <w:lang w:val="en-US"/>
+        </w:rPr>
+        <w:t>– Saturday</w:t>
+      </w:r>
+    </w:p>
+    <w:p>
+      <w:pPr>
+        <w:pStyle w:val="ListParagraph"/>
+        <w:numPr>
+          <w:ilvl w:val="2"/>
+          <w:numId w:val="6"/>
+        </w:numPr>
+        <w:spacing w:before="240" w:after="0"/>
+        <w:jc w:val="both"/>
+        <w:rPr>
+          <w:rFonts w:ascii="Oxygen" w:hAnsi="Oxygen"/>
+          <w:lang w:val="en-US"/>
+        </w:rPr>
+      </w:pPr>
+      <w:proofErr w:type="spellStart"/>
+      <w:r>
+        <w:rPr>
+          <w:rFonts w:ascii="Oxygen" w:hAnsi="Oxygen"/>
+          <w:lang w:val="en-US"/>
+        </w:rPr>
+        <w:t>Durga</w:t>
+      </w:r>
+      <w:proofErr w:type="spellEnd"/>
+      <w:r>
+        <w:rPr>
+          <w:rFonts w:ascii="Oxygen" w:hAnsi="Oxygen"/>
+          <w:lang w:val="en-US"/>
+        </w:rPr>
+        <w:t xml:space="preserve"> Puja</w:t>
+      </w:r>
+      <w:r>
+        <w:rPr>
+          <w:rFonts w:ascii="Oxygen" w:hAnsi="Oxygen"/>
+          <w:lang w:val="en-US"/>
+        </w:rPr>
+        <w:t xml:space="preserve">, </w:t>
+      </w:r>
+      <w:proofErr w:type="spellStart"/>
+      <w:r>
+        <w:rPr>
+          <w:rFonts w:ascii="Oxygen" w:hAnsi="Oxygen"/>
+          <w:lang w:val="en-US"/>
+        </w:rPr>
+        <w:t>Astami</w:t>
+      </w:r>
+      <w:proofErr w:type="spellEnd"/>
+      <w:r>
+        <w:rPr>
+          <w:rFonts w:ascii="Oxygen" w:hAnsi="Oxygen"/>
+          <w:lang w:val="en-US"/>
+        </w:rPr>
+        <w:t>:</w:t>
+      </w:r>
+      <w:r>
+        <w:rPr>
+          <w:rFonts w:ascii="Oxygen" w:hAnsi="Oxygen"/>
+          <w:lang w:val="en-US"/>
+        </w:rPr>
+        <w:tab/>
+      </w:r>
+      <w:r>
+        <w:rPr>
+          <w:rFonts w:ascii="Oxygen" w:hAnsi="Oxygen"/>
+          <w:lang w:val="en-US"/>
+        </w:rPr>
+        <w:tab/>
+      </w:r>
+      <w:r>
+        <w:rPr>
+          <w:rFonts w:ascii="Oxygen" w:hAnsi="Oxygen"/>
+          <w:lang w:val="en-US"/>
+        </w:rPr>
+        <w:t>22</w:t>
+      </w:r>
+      <w:r>
+        <w:rPr>
+          <w:rFonts w:ascii="Oxygen" w:hAnsi="Oxygen"/>
+          <w:lang w:val="en-US"/>
+        </w:rPr>
+        <w:t>/Oct/2023</w:t>
+      </w:r>
+      <w:r>
+        <w:rPr>
+          <w:rFonts w:ascii="Oxygen" w:hAnsi="Oxygen"/>
+          <w:lang w:val="en-US"/>
+        </w:rPr>
+        <w:tab/>
+      </w:r>
+      <w:r>
+        <w:rPr>
+          <w:rFonts w:ascii="Oxygen" w:hAnsi="Oxygen"/>
+          <w:lang w:val="en-US"/>
+        </w:rPr>
+        <w:t>– Sunday</w:t>
+      </w:r>
+    </w:p>
+    <w:p>
+      <w:pPr>
+        <w:pStyle w:val="ListParagraph"/>
+        <w:numPr>
+          <w:ilvl w:val="2"/>
+          <w:numId w:val="6"/>
+        </w:numPr>
+        <w:spacing w:before="240" w:after="0"/>
+        <w:jc w:val="both"/>
+        <w:rPr>
+          <w:rFonts w:ascii="Oxygen" w:hAnsi="Oxygen"/>
+          <w:lang w:val="en-US"/>
+        </w:rPr>
+      </w:pPr>
+      <w:proofErr w:type="spellStart"/>
+      <w:r>
+        <w:rPr>
+          <w:rFonts w:ascii="Oxygen" w:hAnsi="Oxygen"/>
+          <w:lang w:val="en-US"/>
+        </w:rPr>
+        <w:t>Durga</w:t>
+      </w:r>
+      <w:proofErr w:type="spellEnd"/>
+      <w:r>
+        <w:rPr>
+          <w:rFonts w:ascii="Oxygen" w:hAnsi="Oxygen"/>
+          <w:lang w:val="en-US"/>
+        </w:rPr>
+        <w:t xml:space="preserve"> Puja</w:t>
+      </w:r>
+      <w:r>
+        <w:rPr>
+          <w:rFonts w:ascii="Oxygen" w:hAnsi="Oxygen"/>
+          <w:lang w:val="en-US"/>
+        </w:rPr>
+        <w:t xml:space="preserve">, </w:t>
+      </w:r>
+      <w:proofErr w:type="spellStart"/>
+      <w:r>
+        <w:rPr>
+          <w:rFonts w:ascii="Oxygen" w:hAnsi="Oxygen"/>
+          <w:lang w:val="en-US"/>
+        </w:rPr>
+        <w:t>Nabami</w:t>
+      </w:r>
+      <w:proofErr w:type="spellEnd"/>
+      <w:r>
+        <w:rPr>
+          <w:rFonts w:ascii="Oxygen" w:hAnsi="Oxygen"/>
+          <w:lang w:val="en-US"/>
+        </w:rPr>
+        <w:t>:</w:t>
+      </w:r>
+      <w:r>
+        <w:rPr>
+          <w:rFonts w:ascii="Oxygen" w:hAnsi="Oxygen"/>
+          <w:lang w:val="en-US"/>
+        </w:rPr>
+        <w:tab/>
+      </w:r>
+      <w:r>
+        <w:rPr>
+          <w:rFonts w:ascii="Oxygen" w:hAnsi="Oxygen"/>
+          <w:lang w:val="en-US"/>
+        </w:rPr>
+        <w:tab/>
+      </w:r>
+      <w:r>
+        <w:rPr>
+          <w:rFonts w:ascii="Oxygen" w:hAnsi="Oxygen"/>
+          <w:lang w:val="en-US"/>
+        </w:rPr>
+        <w:t>23</w:t>
+      </w:r>
+      <w:r>
+        <w:rPr>
+          <w:rFonts w:ascii="Oxygen" w:hAnsi="Oxygen"/>
+          <w:lang w:val="en-US"/>
+        </w:rPr>
+        <w:t>/Oct/2023</w:t>
+      </w:r>
+      <w:r>
+        <w:rPr>
+          <w:rFonts w:ascii="Oxygen" w:hAnsi="Oxygen"/>
+          <w:lang w:val="en-US"/>
+        </w:rPr>
+        <w:tab/>
+      </w:r>
+      <w:r>
+        <w:rPr>
+          <w:rFonts w:ascii="Oxygen" w:hAnsi="Oxygen"/>
+          <w:lang w:val="en-US"/>
+        </w:rPr>
+        <w:t>– Monday</w:t>
+      </w:r>
+    </w:p>
+    <w:p>
+      <w:pPr>
+        <w:pStyle w:val="ListParagraph"/>
+        <w:numPr>
+          <w:ilvl w:val="2"/>
+          <w:numId w:val="6"/>
+        </w:numPr>
+        <w:spacing w:before="240" w:after="0"/>
+        <w:jc w:val="both"/>
+        <w:rPr>
+          <w:rFonts w:ascii="Oxygen" w:hAnsi="Oxygen"/>
+          <w:lang w:val="en-US"/>
+        </w:rPr>
+      </w:pPr>
+      <w:proofErr w:type="spellStart"/>
+      <w:r>
+        <w:rPr>
+          <w:rFonts w:ascii="Oxygen" w:hAnsi="Oxygen"/>
+          <w:lang w:val="en-US"/>
+        </w:rPr>
+        <w:t>Dashera</w:t>
+      </w:r>
+      <w:proofErr w:type="spellEnd"/>
+      <w:r>
+        <w:rPr>
+          <w:rFonts w:ascii="Oxygen" w:hAnsi="Oxygen"/>
+          <w:lang w:val="en-US"/>
+        </w:rPr>
+        <w:t>:</w:t>
+      </w:r>
+      <w:r>
+        <w:rPr>
+          <w:rFonts w:ascii="Oxygen" w:hAnsi="Oxygen"/>
+          <w:lang w:val="en-US"/>
+        </w:rPr>
+        <w:tab/>
+      </w:r>
+      <w:r>
+        <w:rPr>
+          <w:rFonts w:ascii="Oxygen" w:hAnsi="Oxygen"/>
+          <w:lang w:val="en-US"/>
+        </w:rPr>
+        <w:tab/>
+      </w:r>
+      <w:r>
+        <w:rPr>
+          <w:rFonts w:ascii="Oxygen" w:hAnsi="Oxygen"/>
+          <w:lang w:val="en-US"/>
+        </w:rPr>
+        <w:tab/>
+      </w:r>
+      <w:r>
+        <w:rPr>
+          <w:rFonts w:ascii="Oxygen" w:hAnsi="Oxygen"/>
+          <w:lang w:val="en-US"/>
+        </w:rPr>
+        <w:tab/>
+      </w:r>
+      <w:r>
+        <w:rPr>
+          <w:rFonts w:ascii="Oxygen" w:hAnsi="Oxygen"/>
+          <w:lang w:val="en-US"/>
+        </w:rPr>
+        <w:t>24</w:t>
+      </w:r>
+      <w:r>
+        <w:rPr>
+          <w:rFonts w:ascii="Oxygen" w:hAnsi="Oxygen"/>
+          <w:lang w:val="en-US"/>
+        </w:rPr>
+        <w:t>/Oct/2023</w:t>
+      </w:r>
+      <w:r>
+        <w:rPr>
+          <w:rFonts w:ascii="Oxygen" w:hAnsi="Oxygen"/>
+          <w:lang w:val="en-US"/>
+        </w:rPr>
+        <w:tab/>
+      </w:r>
+      <w:r>
+        <w:rPr>
+          <w:rFonts w:ascii="Oxygen" w:hAnsi="Oxygen"/>
+          <w:lang w:val="en-US"/>
+        </w:rPr>
+        <w:t>– Tuesday</w:t>
+      </w:r>
+    </w:p>
+    <w:p>
+      <w:pPr>
+        <w:pStyle w:val="ListParagraph"/>
+        <w:numPr>
+          <w:ilvl w:val="2"/>
+          <w:numId w:val="6"/>
+        </w:numPr>
+        <w:spacing w:before="240" w:after="0"/>
+        <w:jc w:val="both"/>
+        <w:rPr>
+          <w:rFonts w:ascii="Oxygen" w:hAnsi="Oxygen"/>
+          <w:lang w:val="en-US"/>
+        </w:rPr>
+      </w:pPr>
+      <w:r>
+        <w:rPr>
+          <w:rFonts w:ascii="Oxygen" w:hAnsi="Oxygen"/>
+          <w:lang w:val="en-US"/>
+        </w:rPr>
+        <w:t>Diwali:</w:t>
+      </w:r>
+      <w:r>
+        <w:rPr>
+          <w:rFonts w:ascii="Oxygen" w:hAnsi="Oxygen"/>
+          <w:lang w:val="en-US"/>
+        </w:rPr>
+        <w:tab/>
+      </w:r>
+      <w:r>
+        <w:rPr>
+          <w:rFonts w:ascii="Oxygen" w:hAnsi="Oxygen"/>
+          <w:lang w:val="en-US"/>
+        </w:rPr>
+        <w:tab/>
+      </w:r>
+      <w:r>
+        <w:rPr>
+          <w:rFonts w:ascii="Oxygen" w:hAnsi="Oxygen"/>
+          <w:lang w:val="en-US"/>
+        </w:rPr>
+        <w:tab/>
+      </w:r>
+      <w:r>
+        <w:rPr>
+          <w:rFonts w:ascii="Oxygen" w:hAnsi="Oxygen"/>
+          <w:lang w:val="en-US"/>
+        </w:rPr>
+        <w:tab/>
+        <w:t>12/Nov/2023</w:t>
+      </w:r>
+      <w:r>
+        <w:rPr>
+          <w:rFonts w:ascii="Oxygen" w:hAnsi="Oxygen"/>
+          <w:lang w:val="en-US"/>
+        </w:rPr>
+        <w:tab/>
+      </w:r>
+      <w:r>
+        <w:rPr>
+          <w:rFonts w:ascii="Oxygen" w:hAnsi="Oxygen"/>
+          <w:lang w:val="en-US"/>
+        </w:rPr>
+        <w:t>– Sunday</w:t>
+      </w:r>
+    </w:p>
+    <w:p>
+      <w:pPr>
+        <w:pStyle w:val="ListParagraph"/>
+        <w:numPr>
+          <w:ilvl w:val="2"/>
+          <w:numId w:val="6"/>
+        </w:numPr>
+        <w:spacing w:before="240" w:after="0"/>
+        <w:jc w:val="both"/>
+        <w:rPr>
+          <w:rFonts w:ascii="Oxygen" w:hAnsi="Oxygen"/>
+          <w:lang w:val="en-US"/>
+        </w:rPr>
+      </w:pPr>
+      <w:r>
+        <w:rPr>
+          <w:rFonts w:ascii="Oxygen" w:hAnsi="Oxygen"/>
+          <w:lang w:val="en-US"/>
+        </w:rPr>
+        <w:t>Christmas:</w:t>
+      </w:r>
+      <w:r>
+        <w:rPr>
+          <w:rFonts w:ascii="Oxygen" w:hAnsi="Oxygen"/>
+          <w:lang w:val="en-US"/>
+        </w:rPr>
+        <w:tab/>
+      </w:r>
+      <w:r>
+        <w:rPr>
+          <w:rFonts w:ascii="Oxygen" w:hAnsi="Oxygen"/>
+          <w:lang w:val="en-US"/>
+        </w:rPr>
+        <w:tab/>
+      </w:r>
+      <w:r>
+        <w:rPr>
+          <w:rFonts w:ascii="Oxygen" w:hAnsi="Oxygen"/>
+          <w:lang w:val="en-US"/>
+        </w:rPr>
+        <w:tab/>
+        <w:t>25/Dec/2023</w:t>
+      </w:r>
+      <w:r>
+        <w:rPr>
+          <w:rFonts w:ascii="Oxygen" w:hAnsi="Oxygen"/>
+          <w:lang w:val="en-US"/>
+        </w:rPr>
+        <w:tab/>
+        <w:t>– Monday</w:t>
+      </w:r>
+    </w:p>
+    <w:p>
+      <w:pPr>
+        <w:pStyle w:val="ListParagraph"/>
+        <w:numPr>
+          <w:ilvl w:val="2"/>
+          <w:numId w:val="6"/>
+        </w:numPr>
+        <w:spacing w:before="240" w:after="0"/>
+        <w:jc w:val="both"/>
+        <w:rPr>
+          <w:rFonts w:ascii="Oxygen" w:hAnsi="Oxygen"/>
+          <w:lang w:val="en-US"/>
+        </w:rPr>
+      </w:pPr>
+      <w:r>
+        <w:rPr>
+          <w:rFonts w:ascii="Oxygen" w:hAnsi="Oxygen"/>
+          <w:lang w:val="en-US"/>
+        </w:rPr>
+        <w:t>New Year’s Eve:</w:t>
+      </w:r>
+      <w:r>
+        <w:rPr>
+          <w:rFonts w:ascii="Oxygen" w:hAnsi="Oxygen"/>
+          <w:lang w:val="en-US"/>
+        </w:rPr>
+        <w:tab/>
+      </w:r>
+      <w:r>
+        <w:rPr>
+          <w:rFonts w:ascii="Oxygen" w:hAnsi="Oxygen"/>
+          <w:lang w:val="en-US"/>
+        </w:rPr>
+        <w:tab/>
+      </w:r>
+      <w:r>
+        <w:rPr>
+          <w:rFonts w:ascii="Oxygen" w:hAnsi="Oxygen"/>
+          <w:lang w:val="en-US"/>
+        </w:rPr>
+        <w:tab/>
+        <w:t>31/Dec/2023</w:t>
+      </w:r>
+      <w:r>
+        <w:rPr>
+          <w:rFonts w:ascii="Oxygen" w:hAnsi="Oxygen"/>
+          <w:lang w:val="en-US"/>
+        </w:rPr>
+        <w:tab/>
+      </w:r>
+      <w:r>
+        <w:rPr>
+          <w:rFonts w:ascii="Oxygen" w:hAnsi="Oxygen"/>
+          <w:lang w:val="en-US"/>
+        </w:rPr>
+        <w:t>– Sunday</w:t>
+      </w:r>
+    </w:p>
+    <w:p>
+      <w:pPr>
+        <w:pStyle w:val="ListParagraph"/>
+        <w:numPr>
+          <w:ilvl w:val="2"/>
+          <w:numId w:val="6"/>
+        </w:numPr>
+        <w:spacing w:before="240" w:after="0"/>
+        <w:jc w:val="both"/>
+        <w:rPr>
+          <w:rFonts w:ascii="Oxygen" w:hAnsi="Oxygen"/>
+          <w:lang w:val="en-US"/>
+        </w:rPr>
+      </w:pPr>
+      <w:r>
+        <w:rPr>
+          <w:rFonts w:ascii="Oxygen" w:hAnsi="Oxygen"/>
+          <w:lang w:val="en-US"/>
+        </w:rPr>
+        <w:lastRenderedPageBreak/>
+        <w:t>New Year’s Day:</w:t>
+      </w:r>
+      <w:r>
+        <w:rPr>
+          <w:rFonts w:ascii="Oxygen" w:hAnsi="Oxygen"/>
+          <w:lang w:val="en-US"/>
+        </w:rPr>
+        <w:tab/>
+      </w:r>
+      <w:r>
+        <w:rPr>
+          <w:rFonts w:ascii="Oxygen" w:hAnsi="Oxygen"/>
+          <w:lang w:val="en-US"/>
+        </w:rPr>
+        <w:tab/>
+      </w:r>
+      <w:r>
+        <w:rPr>
+          <w:rFonts w:ascii="Oxygen" w:hAnsi="Oxygen"/>
+          <w:lang w:val="en-US"/>
+        </w:rPr>
+        <w:tab/>
+        <w:t>01/Jan/2024</w:t>
+      </w:r>
+      <w:r>
+        <w:rPr>
+          <w:rFonts w:ascii="Oxygen" w:hAnsi="Oxygen"/>
+          <w:lang w:val="en-US"/>
+        </w:rPr>
+        <w:tab/>
+      </w:r>
+      <w:r>
+        <w:rPr>
+          <w:rFonts w:ascii="Oxygen" w:hAnsi="Oxygen"/>
+          <w:lang w:val="en-US"/>
+        </w:rPr>
+        <w:t>– Monday</w:t>
+      </w:r>
+    </w:p>
+    <w:p>
+      <w:pPr>
+        <w:pStyle w:val="ListParagraph"/>
+        <w:numPr>
+          <w:ilvl w:val="2"/>
+          <w:numId w:val="6"/>
+        </w:numPr>
+        <w:spacing w:before="240" w:after="0"/>
+        <w:jc w:val="both"/>
+        <w:rPr>
+          <w:rFonts w:ascii="Oxygen" w:hAnsi="Oxygen"/>
+          <w:lang w:val="en-US"/>
+        </w:rPr>
+      </w:pPr>
+      <w:r>
+        <w:rPr>
+          <w:rFonts w:ascii="Oxygen" w:hAnsi="Oxygen"/>
+          <w:lang w:val="en-US"/>
+        </w:rPr>
+        <w:t>Republic Day:</w:t>
+      </w:r>
+      <w:r>
+        <w:rPr>
+          <w:rFonts w:ascii="Oxygen" w:hAnsi="Oxygen"/>
+          <w:lang w:val="en-US"/>
+        </w:rPr>
+        <w:tab/>
+      </w:r>
+      <w:r>
+        <w:rPr>
+          <w:rFonts w:ascii="Oxygen" w:hAnsi="Oxygen"/>
+          <w:lang w:val="en-US"/>
+        </w:rPr>
+        <w:tab/>
+      </w:r>
+      <w:r>
+        <w:rPr>
+          <w:rFonts w:ascii="Oxygen" w:hAnsi="Oxygen"/>
+          <w:lang w:val="en-US"/>
+        </w:rPr>
+        <w:tab/>
+      </w:r>
+      <w:r>
+        <w:rPr>
+          <w:rFonts w:ascii="Oxygen" w:hAnsi="Oxygen"/>
+          <w:lang w:val="en-US"/>
+        </w:rPr>
+        <w:t>26/Jan/2024</w:t>
+      </w:r>
+      <w:r>
+        <w:rPr>
+          <w:rFonts w:ascii="Oxygen" w:hAnsi="Oxygen"/>
+          <w:lang w:val="en-US"/>
+        </w:rPr>
+        <w:tab/>
+      </w:r>
+      <w:r>
+        <w:rPr>
+          <w:rFonts w:ascii="Oxygen" w:hAnsi="Oxygen"/>
+          <w:lang w:val="en-US"/>
+        </w:rPr>
+        <w:t>– Friday</w:t>
+      </w:r>
+    </w:p>
+    <w:p>
+      <w:pPr>
+        <w:pStyle w:val="ListParagraph"/>
+        <w:numPr>
+          <w:ilvl w:val="2"/>
+          <w:numId w:val="6"/>
+        </w:numPr>
+        <w:spacing w:before="240" w:after="0"/>
+        <w:jc w:val="both"/>
+        <w:rPr>
+          <w:rFonts w:ascii="Oxygen" w:hAnsi="Oxygen"/>
+          <w:lang w:val="en-US"/>
+        </w:rPr>
+      </w:pPr>
+      <w:proofErr w:type="spellStart"/>
+      <w:r>
+        <w:rPr>
+          <w:rFonts w:ascii="Oxygen" w:hAnsi="Oxygen"/>
+          <w:lang w:val="en-US"/>
+        </w:rPr>
+        <w:t>Saraswati</w:t>
+      </w:r>
+      <w:proofErr w:type="spellEnd"/>
+      <w:r>
+        <w:rPr>
+          <w:rFonts w:ascii="Oxygen" w:hAnsi="Oxygen"/>
+          <w:lang w:val="en-US"/>
+        </w:rPr>
+        <w:t xml:space="preserve"> Puja:</w:t>
+      </w:r>
+      <w:r>
+        <w:rPr>
+          <w:rFonts w:ascii="Oxygen" w:hAnsi="Oxygen"/>
+          <w:lang w:val="en-US"/>
+        </w:rPr>
+        <w:tab/>
+      </w:r>
+      <w:r>
+        <w:rPr>
+          <w:rFonts w:ascii="Oxygen" w:hAnsi="Oxygen"/>
+          <w:lang w:val="en-US"/>
+        </w:rPr>
+        <w:tab/>
+      </w:r>
+      <w:r>
+        <w:rPr>
+          <w:rFonts w:ascii="Oxygen" w:hAnsi="Oxygen"/>
+          <w:lang w:val="en-US"/>
+        </w:rPr>
+        <w:tab/>
+        <w:t>14/Feb/2024</w:t>
+      </w:r>
+      <w:r>
+        <w:rPr>
+          <w:rFonts w:ascii="Oxygen" w:hAnsi="Oxygen"/>
+          <w:lang w:val="en-US"/>
+        </w:rPr>
+        <w:tab/>
+        <w:t>– Wednesday</w:t>
+      </w:r>
+    </w:p>
+    <w:p>
+      <w:pPr>
+        <w:pStyle w:val="ListParagraph"/>
+        <w:numPr>
+          <w:ilvl w:val="2"/>
+          <w:numId w:val="6"/>
+        </w:numPr>
+        <w:spacing w:before="240" w:after="0"/>
+        <w:jc w:val="both"/>
+        <w:rPr>
+          <w:rFonts w:ascii="Oxygen" w:hAnsi="Oxygen"/>
+          <w:lang w:val="en-US"/>
+        </w:rPr>
+      </w:pPr>
+      <w:r>
+        <w:rPr>
+          <w:rFonts w:ascii="Oxygen" w:hAnsi="Oxygen"/>
+          <w:lang w:val="en-US"/>
+        </w:rPr>
+        <w:t>Doljatra/</w:t>
+      </w:r>
+      <w:r>
+        <w:rPr>
+          <w:rFonts w:ascii="Oxygen" w:hAnsi="Oxygen"/>
+          <w:lang w:val="en-US"/>
+        </w:rPr>
+        <w:t>Holi:</w:t>
+      </w:r>
+      <w:r>
+        <w:rPr>
+          <w:rFonts w:ascii="Oxygen" w:hAnsi="Oxygen"/>
+          <w:lang w:val="en-US"/>
+        </w:rPr>
+        <w:tab/>
+      </w:r>
+      <w:r>
+        <w:rPr>
+          <w:rFonts w:ascii="Oxygen" w:hAnsi="Oxygen"/>
+          <w:lang w:val="en-US"/>
+        </w:rPr>
+        <w:tab/>
+      </w:r>
+      <w:r>
+        <w:rPr>
+          <w:rFonts w:ascii="Oxygen" w:hAnsi="Oxygen"/>
+          <w:lang w:val="en-US"/>
+        </w:rPr>
+        <w:tab/>
+      </w:r>
+      <w:r>
+        <w:rPr>
+          <w:rFonts w:ascii="Oxygen" w:hAnsi="Oxygen"/>
+          <w:lang w:val="en-US"/>
+        </w:rPr>
+        <w:t>25</w:t>
+      </w:r>
+      <w:r>
+        <w:rPr>
+          <w:rFonts w:ascii="Oxygen" w:hAnsi="Oxygen"/>
+          <w:lang w:val="en-US"/>
+        </w:rPr>
+        <w:t>/Mar/2024</w:t>
+      </w:r>
+      <w:r>
+        <w:rPr>
+          <w:rFonts w:ascii="Oxygen" w:hAnsi="Oxygen"/>
+          <w:lang w:val="en-US"/>
+        </w:rPr>
+        <w:tab/>
+      </w:r>
+      <w:r>
+        <w:rPr>
+          <w:rFonts w:ascii="Oxygen" w:hAnsi="Oxygen"/>
+          <w:lang w:val="en-US"/>
+        </w:rPr>
+        <w:t>– Monday</w:t>
+      </w:r>
+    </w:p>
+    <w:p>
+      <w:pPr>
+        <w:pStyle w:val="ListParagraph"/>
+        <w:numPr>
+          <w:ilvl w:val="2"/>
+          <w:numId w:val="6"/>
+        </w:numPr>
+        <w:spacing w:before="240" w:after="0"/>
+        <w:jc w:val="both"/>
+        <w:rPr>
+          <w:rFonts w:ascii="Oxygen" w:hAnsi="Oxygen"/>
+          <w:lang w:val="en-US"/>
+        </w:rPr>
+      </w:pPr>
+      <w:r>
+        <w:rPr>
+          <w:rFonts w:ascii="Oxygen" w:hAnsi="Oxygen"/>
+          <w:lang w:val="en-US"/>
+        </w:rPr>
+        <w:t>Eid-ul-Fitr:</w:t>
+      </w:r>
+      <w:r>
+        <w:rPr>
+          <w:rFonts w:ascii="Oxygen" w:hAnsi="Oxygen"/>
+          <w:lang w:val="en-US"/>
+        </w:rPr>
+        <w:tab/>
+      </w:r>
+      <w:r>
+        <w:rPr>
+          <w:rFonts w:ascii="Oxygen" w:hAnsi="Oxygen"/>
+          <w:lang w:val="en-US"/>
+        </w:rPr>
+        <w:tab/>
+      </w:r>
+      <w:r>
+        <w:rPr>
+          <w:rFonts w:ascii="Oxygen" w:hAnsi="Oxygen"/>
+          <w:lang w:val="en-US"/>
+        </w:rPr>
+        <w:tab/>
+        <w:t>10/Apr/2024</w:t>
+      </w:r>
+      <w:r>
+        <w:rPr>
+          <w:rFonts w:ascii="Oxygen" w:hAnsi="Oxygen"/>
+          <w:lang w:val="en-US"/>
+        </w:rPr>
+        <w:tab/>
+        <w:t>– Wednesday</w:t>
+      </w:r>
+    </w:p>
+    <w:p>
+      <w:pPr>
+        <w:pStyle w:val="ListParagraph"/>
+        <w:numPr>
+          <w:ilvl w:val="2"/>
+          <w:numId w:val="6"/>
+        </w:numPr>
+        <w:spacing w:before="240" w:after="0"/>
+        <w:jc w:val="both"/>
+        <w:rPr>
+          <w:rFonts w:ascii="Oxygen" w:hAnsi="Oxygen"/>
+          <w:lang w:val="en-US"/>
+        </w:rPr>
+      </w:pPr>
+      <w:r>
+        <w:rPr>
+          <w:rFonts w:ascii="Oxygen" w:hAnsi="Oxygen"/>
+          <w:lang w:val="en-US"/>
+        </w:rPr>
+        <w:t>Workers' Day</w:t>
+      </w:r>
+      <w:r>
+        <w:rPr>
+          <w:rFonts w:ascii="Oxygen" w:hAnsi="Oxygen"/>
+          <w:lang w:val="en-US"/>
+        </w:rPr>
+        <w:t>:</w:t>
+      </w:r>
+      <w:r>
+        <w:rPr>
+          <w:rFonts w:ascii="Oxygen" w:hAnsi="Oxygen"/>
+          <w:lang w:val="en-US"/>
+        </w:rPr>
+        <w:tab/>
+      </w:r>
+      <w:r>
+        <w:rPr>
+          <w:rFonts w:ascii="Oxygen" w:hAnsi="Oxygen"/>
+          <w:lang w:val="en-US"/>
+        </w:rPr>
+        <w:tab/>
+      </w:r>
+      <w:r>
+        <w:rPr>
+          <w:rFonts w:ascii="Oxygen" w:hAnsi="Oxygen"/>
+          <w:lang w:val="en-US"/>
+        </w:rPr>
+        <w:tab/>
+      </w:r>
+      <w:r>
+        <w:rPr>
+          <w:rFonts w:ascii="Oxygen" w:hAnsi="Oxygen"/>
+          <w:lang w:val="en-US"/>
+        </w:rPr>
+        <w:t>01/May/2024</w:t>
+      </w:r>
+      <w:r>
+        <w:rPr>
+          <w:rFonts w:ascii="Oxygen" w:hAnsi="Oxygen"/>
+          <w:lang w:val="en-US"/>
+        </w:rPr>
+        <w:tab/>
+      </w:r>
+      <w:r>
+        <w:rPr>
+          <w:rFonts w:ascii="Oxygen" w:hAnsi="Oxygen"/>
+          <w:lang w:val="en-US"/>
+        </w:rPr>
+        <w:t xml:space="preserve">– Wednesday </w:t>
+      </w:r>
+    </w:p>
+    <w:p>
+      <w:pPr>
+        <w:pStyle w:val="ListParagraph"/>
+        <w:numPr>
+          <w:ilvl w:val="2"/>
+          <w:numId w:val="6"/>
+        </w:numPr>
+        <w:spacing w:before="240" w:after="0"/>
+        <w:jc w:val="both"/>
+        <w:rPr>
+          <w:rFonts w:ascii="Oxygen" w:hAnsi="Oxygen"/>
+          <w:lang w:val="en-US"/>
+        </w:rPr>
+      </w:pPr>
+      <w:r>
+        <w:rPr>
+          <w:rFonts w:ascii="Oxygen" w:hAnsi="Oxygen"/>
+          <w:lang w:val="en-US"/>
+        </w:rPr>
+        <w:t>Independence Day:</w:t>
+      </w:r>
+      <w:r>
+        <w:rPr>
+          <w:rFonts w:ascii="Oxygen" w:hAnsi="Oxygen"/>
+          <w:lang w:val="en-US"/>
+        </w:rPr>
+        <w:tab/>
+      </w:r>
+      <w:r>
+        <w:rPr>
+          <w:rFonts w:ascii="Oxygen" w:hAnsi="Oxygen"/>
+          <w:lang w:val="en-US"/>
+        </w:rPr>
+        <w:tab/>
+        <w:t>15/Aug/2023</w:t>
+      </w:r>
+      <w:r>
+        <w:rPr>
+          <w:rFonts w:ascii="Oxygen" w:hAnsi="Oxygen"/>
+          <w:lang w:val="en-US"/>
+        </w:rPr>
+        <w:tab/>
+      </w:r>
+      <w:r>
+        <w:rPr>
+          <w:rFonts w:ascii="Oxygen" w:hAnsi="Oxygen"/>
+          <w:lang w:val="en-US"/>
+        </w:rPr>
+        <w:t xml:space="preserve">– </w:t>
+      </w:r>
+      <w:r>
+        <w:rPr>
+          <w:rFonts w:ascii="Oxygen" w:hAnsi="Oxygen"/>
+          <w:lang w:val="en-US"/>
+        </w:rPr>
+        <w:t>Thursday</w:t>
+      </w:r>
+    </w:p>
+    <w:p>
+      <w:pPr>
+        <w:pStyle w:val="ListParagraph"/>
+        <w:numPr>
+          <w:ilvl w:val="2"/>
+          <w:numId w:val="6"/>
+        </w:numPr>
+        <w:spacing w:before="240" w:after="0"/>
+        <w:jc w:val="both"/>
+        <w:rPr>
+          <w:rFonts w:ascii="Oxygen" w:hAnsi="Oxygen"/>
+          <w:lang w:val="en-US"/>
+        </w:rPr>
+      </w:pPr>
+      <w:proofErr w:type="spellStart"/>
+      <w:r>
+        <w:rPr>
+          <w:rFonts w:ascii="Oxygen" w:hAnsi="Oxygen"/>
+          <w:lang w:val="en-US"/>
+        </w:rPr>
+        <w:t>Durga</w:t>
+      </w:r>
+      <w:proofErr w:type="spellEnd"/>
+      <w:r>
+        <w:rPr>
+          <w:rFonts w:ascii="Oxygen" w:hAnsi="Oxygen"/>
+          <w:lang w:val="en-US"/>
+        </w:rPr>
+        <w:t xml:space="preserve"> Puja, </w:t>
+      </w:r>
+      <w:proofErr w:type="spellStart"/>
+      <w:r>
+        <w:rPr>
+          <w:rFonts w:ascii="Oxygen" w:hAnsi="Oxygen"/>
+          <w:lang w:val="en-US"/>
+        </w:rPr>
+        <w:t>Saptami</w:t>
+      </w:r>
+      <w:proofErr w:type="spellEnd"/>
+      <w:r>
+        <w:rPr>
+          <w:rFonts w:ascii="Oxygen" w:hAnsi="Oxygen"/>
+          <w:lang w:val="en-US"/>
+        </w:rPr>
+        <w:t>:</w:t>
+      </w:r>
+      <w:r>
+        <w:rPr>
+          <w:rFonts w:ascii="Oxygen" w:hAnsi="Oxygen"/>
+          <w:lang w:val="en-US"/>
+        </w:rPr>
+        <w:tab/>
+      </w:r>
+      <w:r>
+        <w:rPr>
+          <w:rFonts w:ascii="Oxygen" w:hAnsi="Oxygen"/>
+          <w:lang w:val="en-US"/>
+        </w:rPr>
+        <w:tab/>
+        <w:t>10</w:t>
+      </w:r>
+      <w:r>
+        <w:rPr>
+          <w:rFonts w:ascii="Oxygen" w:hAnsi="Oxygen"/>
+          <w:lang w:val="en-US"/>
+        </w:rPr>
+        <w:t>/Oct/2023</w:t>
+      </w:r>
+      <w:r>
+        <w:rPr>
+          <w:rFonts w:ascii="Oxygen" w:hAnsi="Oxygen"/>
+          <w:lang w:val="en-US"/>
+        </w:rPr>
+        <w:tab/>
+      </w:r>
+      <w:r>
+        <w:rPr>
+          <w:rFonts w:ascii="Oxygen" w:hAnsi="Oxygen"/>
+          <w:lang w:val="en-US"/>
+        </w:rPr>
+        <w:t>– Thursday</w:t>
+      </w:r>
+    </w:p>
+    <w:p>
+      <w:pPr>
+        <w:pStyle w:val="ListParagraph"/>
+        <w:numPr>
+          <w:ilvl w:val="2"/>
+          <w:numId w:val="6"/>
+        </w:numPr>
+        <w:spacing w:before="240" w:after="0"/>
+        <w:jc w:val="both"/>
+        <w:rPr>
+          <w:rFonts w:ascii="Oxygen" w:hAnsi="Oxygen"/>
+          <w:lang w:val="en-US"/>
+        </w:rPr>
+      </w:pPr>
+      <w:proofErr w:type="spellStart"/>
+      <w:r>
+        <w:rPr>
+          <w:rFonts w:ascii="Oxygen" w:hAnsi="Oxygen"/>
+          <w:lang w:val="en-US"/>
+        </w:rPr>
+        <w:t>Durga</w:t>
+      </w:r>
+      <w:proofErr w:type="spellEnd"/>
+      <w:r>
+        <w:rPr>
+          <w:rFonts w:ascii="Oxygen" w:hAnsi="Oxygen"/>
+          <w:lang w:val="en-US"/>
+        </w:rPr>
+        <w:t xml:space="preserve"> Puja, </w:t>
+      </w:r>
+      <w:proofErr w:type="spellStart"/>
+      <w:r>
+        <w:rPr>
+          <w:rFonts w:ascii="Oxygen" w:hAnsi="Oxygen"/>
+          <w:lang w:val="en-US"/>
+        </w:rPr>
+        <w:t>Astami</w:t>
+      </w:r>
+      <w:proofErr w:type="spellEnd"/>
+      <w:r>
+        <w:rPr>
+          <w:rFonts w:ascii="Oxygen" w:hAnsi="Oxygen"/>
+          <w:lang w:val="en-US"/>
+        </w:rPr>
+        <w:t>:</w:t>
+      </w:r>
+      <w:r>
+        <w:rPr>
+          <w:rFonts w:ascii="Oxygen" w:hAnsi="Oxygen"/>
+          <w:lang w:val="en-US"/>
+        </w:rPr>
+        <w:tab/>
+      </w:r>
+      <w:r>
+        <w:rPr>
+          <w:rFonts w:ascii="Oxygen" w:hAnsi="Oxygen"/>
+          <w:lang w:val="en-US"/>
+        </w:rPr>
+        <w:tab/>
+        <w:t>11</w:t>
+      </w:r>
+      <w:r>
+        <w:rPr>
+          <w:rFonts w:ascii="Oxygen" w:hAnsi="Oxygen"/>
+          <w:lang w:val="en-US"/>
+        </w:rPr>
+        <w:t>/Oct/2023</w:t>
+      </w:r>
+      <w:r>
+        <w:rPr>
+          <w:rFonts w:ascii="Oxygen" w:hAnsi="Oxygen"/>
+          <w:lang w:val="en-US"/>
+        </w:rPr>
+        <w:tab/>
+      </w:r>
+      <w:r>
+        <w:rPr>
+          <w:rFonts w:ascii="Oxygen" w:hAnsi="Oxygen"/>
+          <w:lang w:val="en-US"/>
+        </w:rPr>
+        <w:t xml:space="preserve">– </w:t>
+      </w:r>
+      <w:r>
+        <w:rPr>
+          <w:rFonts w:ascii="Oxygen" w:hAnsi="Oxygen"/>
+          <w:lang w:val="en-US"/>
+        </w:rPr>
+        <w:t>Fri</w:t>
+      </w:r>
+      <w:r>
+        <w:rPr>
+          <w:rFonts w:ascii="Oxygen" w:hAnsi="Oxygen"/>
+          <w:lang w:val="en-US"/>
+        </w:rPr>
+        <w:t>day</w:t>
+      </w:r>
+    </w:p>
+    <w:p>
+      <w:pPr>
+        <w:pStyle w:val="ListParagraph"/>
+        <w:numPr>
+          <w:ilvl w:val="2"/>
+          <w:numId w:val="6"/>
+        </w:numPr>
+        <w:spacing w:before="240" w:after="0"/>
+        <w:jc w:val="both"/>
+        <w:rPr>
+          <w:rFonts w:ascii="Oxygen" w:hAnsi="Oxygen"/>
+          <w:lang w:val="en-US"/>
+        </w:rPr>
+      </w:pPr>
+      <w:proofErr w:type="spellStart"/>
+      <w:r>
+        <w:rPr>
+          <w:rFonts w:ascii="Oxygen" w:hAnsi="Oxygen"/>
+          <w:lang w:val="en-US"/>
+        </w:rPr>
+        <w:t>Durga</w:t>
+      </w:r>
+      <w:proofErr w:type="spellEnd"/>
+      <w:r>
+        <w:rPr>
+          <w:rFonts w:ascii="Oxygen" w:hAnsi="Oxygen"/>
+          <w:lang w:val="en-US"/>
+        </w:rPr>
+        <w:t xml:space="preserve"> Puja, </w:t>
+      </w:r>
+      <w:proofErr w:type="spellStart"/>
+      <w:r>
+        <w:rPr>
+          <w:rFonts w:ascii="Oxygen" w:hAnsi="Oxygen"/>
+          <w:lang w:val="en-US"/>
+        </w:rPr>
+        <w:t>Nabami</w:t>
+      </w:r>
+      <w:proofErr w:type="spellEnd"/>
+      <w:r>
+        <w:rPr>
+          <w:rFonts w:ascii="Oxygen" w:hAnsi="Oxygen"/>
+          <w:lang w:val="en-US"/>
+        </w:rPr>
+        <w:t>:</w:t>
+      </w:r>
+      <w:r>
+        <w:rPr>
+          <w:rFonts w:ascii="Oxygen" w:hAnsi="Oxygen"/>
+          <w:lang w:val="en-US"/>
+        </w:rPr>
+        <w:tab/>
+      </w:r>
+      <w:r>
+        <w:rPr>
+          <w:rFonts w:ascii="Oxygen" w:hAnsi="Oxygen"/>
+          <w:lang w:val="en-US"/>
+        </w:rPr>
+        <w:tab/>
+        <w:t>12</w:t>
+      </w:r>
+      <w:r>
+        <w:rPr>
+          <w:rFonts w:ascii="Oxygen" w:hAnsi="Oxygen"/>
+          <w:lang w:val="en-US"/>
+        </w:rPr>
+        <w:t>/Oct/2023</w:t>
+      </w:r>
+      <w:r>
+        <w:rPr>
+          <w:rFonts w:ascii="Oxygen" w:hAnsi="Oxygen"/>
+          <w:lang w:val="en-US"/>
+        </w:rPr>
+        <w:tab/>
+      </w:r>
+      <w:r>
+        <w:rPr>
+          <w:rFonts w:ascii="Oxygen" w:hAnsi="Oxygen"/>
+          <w:lang w:val="en-US"/>
+        </w:rPr>
+        <w:t xml:space="preserve">– </w:t>
+      </w:r>
+      <w:r>
+        <w:rPr>
+          <w:rFonts w:ascii="Oxygen" w:hAnsi="Oxygen"/>
+          <w:lang w:val="en-US"/>
+        </w:rPr>
+        <w:t>Satur</w:t>
+      </w:r>
+      <w:r>
+        <w:rPr>
+          <w:rFonts w:ascii="Oxygen" w:hAnsi="Oxygen"/>
+          <w:lang w:val="en-US"/>
+        </w:rPr>
+        <w:t>day</w:t>
+      </w:r>
+    </w:p>
+    <w:p>
+      <w:pPr>
+        <w:pStyle w:val="ListParagraph"/>
+        <w:numPr>
+          <w:ilvl w:val="2"/>
+          <w:numId w:val="6"/>
+        </w:numPr>
+        <w:spacing w:before="240" w:after="0"/>
+        <w:jc w:val="both"/>
+        <w:rPr>
+          <w:rFonts w:ascii="Oxygen" w:hAnsi="Oxygen"/>
+          <w:lang w:val="en-US"/>
+        </w:rPr>
+      </w:pPr>
+      <w:proofErr w:type="spellStart"/>
+      <w:r>
+        <w:rPr>
+          <w:rFonts w:ascii="Oxygen" w:hAnsi="Oxygen"/>
+          <w:lang w:val="en-US"/>
+        </w:rPr>
+        <w:t>Dashera</w:t>
+      </w:r>
+      <w:proofErr w:type="spellEnd"/>
+      <w:r>
+        <w:rPr>
+          <w:rFonts w:ascii="Oxygen" w:hAnsi="Oxygen"/>
+          <w:lang w:val="en-US"/>
+        </w:rPr>
+        <w:t>:</w:t>
+      </w:r>
+      <w:r>
+        <w:rPr>
+          <w:rFonts w:ascii="Oxygen" w:hAnsi="Oxygen"/>
+          <w:lang w:val="en-US"/>
+        </w:rPr>
+        <w:tab/>
+      </w:r>
+      <w:r>
+        <w:rPr>
+          <w:rFonts w:ascii="Oxygen" w:hAnsi="Oxygen"/>
+          <w:lang w:val="en-US"/>
+        </w:rPr>
+        <w:tab/>
+      </w:r>
+      <w:r>
+        <w:rPr>
+          <w:rFonts w:ascii="Oxygen" w:hAnsi="Oxygen"/>
+          <w:lang w:val="en-US"/>
+        </w:rPr>
+        <w:tab/>
+      </w:r>
+      <w:r>
+        <w:rPr>
+          <w:rFonts w:ascii="Oxygen" w:hAnsi="Oxygen"/>
+          <w:lang w:val="en-US"/>
+        </w:rPr>
+        <w:tab/>
+      </w:r>
+      <w:r>
+        <w:rPr>
+          <w:rFonts w:ascii="Oxygen" w:hAnsi="Oxygen"/>
+          <w:lang w:val="en-US"/>
+        </w:rPr>
+        <w:t>13</w:t>
+      </w:r>
+      <w:r>
+        <w:rPr>
+          <w:rFonts w:ascii="Oxygen" w:hAnsi="Oxygen"/>
+          <w:lang w:val="en-US"/>
+        </w:rPr>
+        <w:t>/Oct/2023</w:t>
+      </w:r>
+      <w:r>
+        <w:rPr>
+          <w:rFonts w:ascii="Oxygen" w:hAnsi="Oxygen"/>
+          <w:lang w:val="en-US"/>
+        </w:rPr>
+        <w:tab/>
+      </w:r>
+      <w:r>
+        <w:rPr>
+          <w:rFonts w:ascii="Oxygen" w:hAnsi="Oxygen"/>
+          <w:lang w:val="en-US"/>
+        </w:rPr>
+        <w:t xml:space="preserve">– </w:t>
+      </w:r>
+      <w:r>
+        <w:rPr>
+          <w:rFonts w:ascii="Oxygen" w:hAnsi="Oxygen"/>
+          <w:lang w:val="en-US"/>
+        </w:rPr>
+        <w:t>Sun</w:t>
+      </w:r>
+      <w:r>
+        <w:rPr>
+          <w:rFonts w:ascii="Oxygen" w:hAnsi="Oxygen"/>
+          <w:lang w:val="en-US"/>
+        </w:rPr>
+        <w:t>day</w:t>
+      </w:r>
+    </w:p>
+    <w:p>
+      <w:pPr>
+        <w:pStyle w:val="ListParagraph"/>
+        <w:numPr>
+          <w:ilvl w:val="2"/>
+          <w:numId w:val="6"/>
+        </w:numPr>
+        <w:spacing w:before="240" w:after="0"/>
+        <w:jc w:val="both"/>
+        <w:rPr>
+          <w:rFonts w:ascii="Oxygen" w:hAnsi="Oxygen"/>
+          <w:lang w:val="en-US"/>
+        </w:rPr>
+      </w:pPr>
+      <w:r>
+        <w:rPr>
+          <w:rFonts w:ascii="Oxygen" w:hAnsi="Oxygen"/>
+          <w:lang w:val="en-US"/>
+        </w:rPr>
+        <w:t>Diwali:</w:t>
+      </w:r>
+      <w:r>
+        <w:rPr>
+          <w:rFonts w:ascii="Oxygen" w:hAnsi="Oxygen"/>
+          <w:lang w:val="en-US"/>
+        </w:rPr>
+        <w:tab/>
+      </w:r>
+      <w:r>
+        <w:rPr>
+          <w:rFonts w:ascii="Oxygen" w:hAnsi="Oxygen"/>
+          <w:lang w:val="en-US"/>
+        </w:rPr>
+        <w:tab/>
+      </w:r>
+      <w:r>
+        <w:rPr>
+          <w:rFonts w:ascii="Oxygen" w:hAnsi="Oxygen"/>
+          <w:lang w:val="en-US"/>
+        </w:rPr>
+        <w:tab/>
+      </w:r>
+      <w:r>
+        <w:rPr>
+          <w:rFonts w:ascii="Oxygen" w:hAnsi="Oxygen"/>
+          <w:lang w:val="en-US"/>
+        </w:rPr>
+        <w:tab/>
+      </w:r>
+      <w:r>
+        <w:rPr>
+          <w:rFonts w:ascii="Oxygen" w:hAnsi="Oxygen"/>
+          <w:lang w:val="en-US"/>
+        </w:rPr>
+        <w:t>0</w:t>
+      </w:r>
+      <w:r>
+        <w:rPr>
+          <w:rFonts w:ascii="Oxygen" w:hAnsi="Oxygen"/>
+          <w:lang w:val="en-US"/>
+        </w:rPr>
+        <w:t>1/Nov/2023</w:t>
+      </w:r>
+      <w:r>
+        <w:rPr>
+          <w:rFonts w:ascii="Oxygen" w:hAnsi="Oxygen"/>
+          <w:lang w:val="en-US"/>
+        </w:rPr>
+        <w:tab/>
+        <w:t>– Friday</w:t>
+      </w:r>
+    </w:p>
+    <w:p>
+      <w:pPr>
+        <w:pStyle w:val="ListParagraph"/>
+        <w:numPr>
+          <w:ilvl w:val="2"/>
+          <w:numId w:val="6"/>
+        </w:numPr>
+        <w:spacing w:before="240" w:after="0"/>
+        <w:jc w:val="both"/>
+        <w:rPr>
+          <w:rFonts w:ascii="Oxygen" w:hAnsi="Oxygen"/>
+          <w:lang w:val="en-US"/>
+        </w:rPr>
+      </w:pPr>
+      <w:r>
+        <w:rPr>
+          <w:rFonts w:ascii="Oxygen" w:hAnsi="Oxygen"/>
+          <w:lang w:val="en-US"/>
+        </w:rPr>
+        <w:t>Christmas:</w:t>
+      </w:r>
+      <w:r>
+        <w:rPr>
+          <w:rFonts w:ascii="Oxygen" w:hAnsi="Oxygen"/>
+          <w:lang w:val="en-US"/>
+        </w:rPr>
+        <w:tab/>
+      </w:r>
+      <w:r>
+        <w:rPr>
+          <w:rFonts w:ascii="Oxygen" w:hAnsi="Oxygen"/>
+          <w:lang w:val="en-US"/>
+        </w:rPr>
+        <w:tab/>
+      </w:r>
+      <w:r>
+        <w:rPr>
+          <w:rFonts w:ascii="Oxygen" w:hAnsi="Oxygen"/>
+          <w:lang w:val="en-US"/>
+        </w:rPr>
+        <w:tab/>
+        <w:t>25/Dec/2023</w:t>
+      </w:r>
+      <w:r>
+        <w:rPr>
+          <w:rFonts w:ascii="Oxygen" w:hAnsi="Oxygen"/>
+          <w:lang w:val="en-US"/>
+        </w:rPr>
+        <w:tab/>
+        <w:t xml:space="preserve">– </w:t>
+      </w:r>
+      <w:r>
+        <w:rPr>
+          <w:rFonts w:ascii="Oxygen" w:hAnsi="Oxygen"/>
+          <w:lang w:val="en-US"/>
+        </w:rPr>
+        <w:t>Wednesday</w:t>
+      </w:r>
+    </w:p>
+    <w:p>
+      <w:pPr>
+        <w:pStyle w:val="ListParagraph"/>
+        <w:numPr>
+          <w:ilvl w:val="2"/>
+          <w:numId w:val="6"/>
+        </w:numPr>
+        <w:spacing w:before="240" w:after="0"/>
+        <w:jc w:val="both"/>
+        <w:rPr>
+          <w:rFonts w:ascii="Oxygen" w:hAnsi="Oxygen"/>
+          <w:lang w:val="en-US"/>
+        </w:rPr>
+      </w:pPr>
+      <w:r>
+        <w:rPr>
+          <w:rFonts w:ascii="Oxygen" w:hAnsi="Oxygen"/>
+          <w:lang w:val="en-US"/>
+        </w:rPr>
+        <w:t>New Year’s Eve:</w:t>
+      </w:r>
+      <w:r>
+        <w:rPr>
+          <w:rFonts w:ascii="Oxygen" w:hAnsi="Oxygen"/>
+          <w:lang w:val="en-US"/>
+        </w:rPr>
+        <w:tab/>
+      </w:r>
+      <w:r>
+        <w:rPr>
+          <w:rFonts w:ascii="Oxygen" w:hAnsi="Oxygen"/>
+          <w:lang w:val="en-US"/>
+        </w:rPr>
+        <w:tab/>
+      </w:r>
+      <w:r>
+        <w:rPr>
+          <w:rFonts w:ascii="Oxygen" w:hAnsi="Oxygen"/>
+          <w:lang w:val="en-US"/>
+        </w:rPr>
+        <w:tab/>
+        <w:t>31/Dec/2023</w:t>
+      </w:r>
+      <w:r>
+        <w:rPr>
+          <w:rFonts w:ascii="Oxygen" w:hAnsi="Oxygen"/>
+          <w:lang w:val="en-US"/>
+        </w:rPr>
+        <w:tab/>
+      </w:r>
+      <w:r>
+        <w:rPr>
+          <w:rFonts w:ascii="Oxygen" w:hAnsi="Oxygen"/>
+          <w:lang w:val="en-US"/>
+        </w:rPr>
+        <w:t xml:space="preserve">– </w:t>
+      </w:r>
+      <w:r>
+        <w:rPr>
+          <w:rFonts w:ascii="Oxygen" w:hAnsi="Oxygen"/>
+          <w:lang w:val="en-US"/>
+        </w:rPr>
+        <w:t>Tuesday</w:t>
+      </w:r>
+    </w:p>
+    <w:p>
+      <w:pPr>
+        <w:spacing w:before="240" w:after="0"/>
+        <w:ind w:left="720"/>
+        <w:jc w:val="both"/>
+        <w:rPr>
+          <w:rFonts w:ascii="Oxygen" w:hAnsi="Oxygen"/>
+          <w:lang w:val="en-US"/>
+        </w:rPr>
+      </w:pPr>
+      <w:r>
+        <w:rPr>
+          <w:rFonts w:ascii="Oxygen" w:hAnsi="Oxygen"/>
+          <w:b/>
+          <w:lang w:val="en-US"/>
+        </w:rPr>
+        <w:t>Day Off</w:t>
+      </w:r>
+      <w:r>
+        <w:rPr>
+          <w:rFonts w:ascii="Oxygen" w:hAnsi="Oxygen"/>
+          <w:b/>
+          <w:lang w:val="en-US"/>
+        </w:rPr>
+        <w:t>s</w:t>
+      </w:r>
+      <w:r>
+        <w:rPr>
+          <w:rFonts w:ascii="Oxygen" w:hAnsi="Oxygen"/>
+          <w:b/>
+          <w:lang w:val="en-US"/>
+        </w:rPr>
+        <w:t>:</w:t>
+      </w:r>
+      <w:r>
+        <w:rPr>
+          <w:rFonts w:ascii="Oxygen" w:hAnsi="Oxygen"/>
+          <w:lang w:val="en-US"/>
+        </w:rPr>
+        <w:t xml:space="preserve"> </w:t>
+      </w:r>
+      <w:r>
+        <w:rPr>
+          <w:rFonts w:ascii="Oxygen" w:hAnsi="Oxygen"/>
+          <w:lang w:val="en-US"/>
+        </w:rPr>
+        <w:t xml:space="preserve">We do </w:t>
+      </w:r>
+      <w:r>
+        <w:rPr>
+          <w:rFonts w:ascii="Oxygen" w:hAnsi="Oxygen"/>
+          <w:lang w:val="en-US"/>
+        </w:rPr>
+        <w:t>not</w:t>
+      </w:r>
+      <w:r>
+        <w:rPr>
+          <w:rFonts w:ascii="Oxygen" w:hAnsi="Oxygen"/>
+          <w:lang w:val="en-US"/>
+        </w:rPr>
+        <w:t xml:space="preserve"> appreciate unplanned leaves</w:t>
+      </w:r>
+      <w:r>
+        <w:rPr>
+          <w:rFonts w:ascii="Oxygen" w:hAnsi="Oxygen"/>
+          <w:lang w:val="en-US"/>
+        </w:rPr>
+        <w:t xml:space="preserve"> at all</w:t>
+      </w:r>
+      <w:r>
+        <w:rPr>
+          <w:rFonts w:ascii="Oxygen" w:hAnsi="Oxygen"/>
+          <w:lang w:val="en-US"/>
+        </w:rPr>
+        <w:t>. On occasions that you really need to take a day off, please plan it early and give us a lead time of at least 2 weeks to plan for compensatory cl</w:t>
+      </w:r>
+      <w:r>
+        <w:rPr>
+          <w:rFonts w:ascii="Oxygen" w:hAnsi="Oxygen"/>
+          <w:lang w:val="en-US"/>
+        </w:rPr>
+        <w:t xml:space="preserve">asses for the students. </w:t>
+      </w:r>
+      <w:r>
+        <w:rPr>
+          <w:rFonts w:ascii="Oxygen" w:hAnsi="Oxygen"/>
+          <w:lang w:val="en-US"/>
+        </w:rPr>
+        <w:t xml:space="preserve">We appreciate that you give us a longer lead time for your planned vacations, please. </w:t>
+      </w:r>
+      <w:r>
+        <w:rPr>
+          <w:rFonts w:ascii="Oxygen" w:hAnsi="Oxygen"/>
+          <w:lang w:val="en-US"/>
+        </w:rPr>
+        <w:t xml:space="preserve">In case you would be able to plan compensatory classes well ahead and organize them within 2 weeks from your day off, your payment will not be affected. Otherwise, you won’t be getting paid for any </w:t>
+      </w:r>
+      <w:r>
+        <w:rPr>
+          <w:rFonts w:ascii="Oxygen" w:hAnsi="Oxygen"/>
+          <w:lang w:val="en-US"/>
+        </w:rPr>
+        <w:t xml:space="preserve">planned or </w:t>
+      </w:r>
+      <w:r>
+        <w:rPr>
+          <w:rFonts w:ascii="Oxygen" w:hAnsi="Oxygen"/>
+          <w:lang w:val="en-US"/>
+        </w:rPr>
+        <w:t>unplanned leave</w:t>
+      </w:r>
+      <w:r>
+        <w:rPr>
+          <w:rFonts w:ascii="Oxygen" w:hAnsi="Oxygen"/>
+          <w:lang w:val="en-US"/>
+        </w:rPr>
+        <w:t xml:space="preserve"> that you do not compensate your students, for</w:t>
+      </w:r>
+      <w:r>
+        <w:rPr>
+          <w:rFonts w:ascii="Oxygen" w:hAnsi="Oxygen"/>
+          <w:lang w:val="en-US"/>
+        </w:rPr>
+        <w:t>.</w:t>
+      </w:r>
+    </w:p>
+    <w:p>
+      <w:pPr>
+        <w:spacing w:before="240" w:after="0"/>
+        <w:ind w:left="720"/>
+        <w:jc w:val="both"/>
+        <w:rPr>
+          <w:rFonts w:ascii="Oxygen" w:hAnsi="Oxygen"/>
+          <w:lang w:val="en-US"/>
+        </w:rPr>
+      </w:pPr>
+      <w:r>
+        <w:rPr>
+          <w:rFonts w:ascii="Oxygen" w:hAnsi="Oxygen"/>
+          <w:b/>
+          <w:lang w:val="en-US"/>
+        </w:rPr>
+        <w:t>I</w:t>
+      </w:r>
+      <w:r>
+        <w:rPr>
+          <w:rFonts w:ascii="Oxygen" w:hAnsi="Oxygen"/>
+          <w:b/>
+          <w:lang w:val="en-US"/>
+        </w:rPr>
+        <w:t xml:space="preserve">nevitable </w:t>
+      </w:r>
+      <w:r>
+        <w:rPr>
+          <w:rFonts w:ascii="Oxygen" w:hAnsi="Oxygen"/>
+          <w:b/>
+          <w:lang w:val="en-US"/>
+        </w:rPr>
+        <w:t>C</w:t>
+      </w:r>
+      <w:r>
+        <w:rPr>
+          <w:rFonts w:ascii="Oxygen" w:hAnsi="Oxygen"/>
+          <w:b/>
+          <w:lang w:val="en-US"/>
+        </w:rPr>
+        <w:t>ircumstances</w:t>
+      </w:r>
+      <w:r>
+        <w:rPr>
+          <w:rFonts w:ascii="Oxygen" w:hAnsi="Oxygen"/>
+          <w:b/>
+          <w:lang w:val="en-US"/>
+        </w:rPr>
+        <w:t>:</w:t>
+      </w:r>
+      <w:r>
+        <w:rPr>
+          <w:rFonts w:ascii="Oxygen" w:hAnsi="Oxygen"/>
+          <w:lang w:val="en-US"/>
+        </w:rPr>
+        <w:t xml:space="preserve"> </w:t>
+      </w:r>
+      <w:r>
+        <w:rPr>
+          <w:rFonts w:ascii="Oxygen" w:hAnsi="Oxygen"/>
+          <w:lang w:val="en-US"/>
+        </w:rPr>
+        <w:t xml:space="preserve">In case of </w:t>
+      </w:r>
+      <w:r>
+        <w:rPr>
+          <w:rFonts w:ascii="Oxygen" w:hAnsi="Oxygen"/>
+          <w:lang w:val="en-US"/>
+        </w:rPr>
+        <w:t xml:space="preserve">inevitable events </w:t>
+      </w:r>
+      <w:r>
+        <w:rPr>
+          <w:rFonts w:ascii="Oxygen" w:hAnsi="Oxygen"/>
+          <w:lang w:val="en-US"/>
+        </w:rPr>
+        <w:t xml:space="preserve">or </w:t>
+      </w:r>
+      <w:r>
+        <w:rPr>
+          <w:rFonts w:ascii="Oxygen" w:hAnsi="Oxygen"/>
+          <w:lang w:val="en-US"/>
+        </w:rPr>
+        <w:t>circumstances like</w:t>
+      </w:r>
+      <w:r>
+        <w:rPr>
+          <w:rFonts w:ascii="Oxygen" w:hAnsi="Oxygen"/>
+          <w:lang w:val="en-US"/>
+        </w:rPr>
+        <w:t xml:space="preserve"> natural disasters, public strikes or lockdowns etc., you need to plan and take compensatory classes within 4 weeks of the event. Otherwise, you will not be paid for the classes missed.</w:t>
+      </w:r>
+    </w:p>
+    <w:p>
+      <w:pPr>
+        <w:spacing w:before="240" w:after="0"/>
+        <w:ind w:left="720"/>
+        <w:jc w:val="both"/>
+        <w:rPr>
+          <w:rFonts w:ascii="Oxygen" w:hAnsi="Oxygen"/>
+          <w:lang w:val="en-US"/>
+        </w:rPr>
+      </w:pPr>
+      <w:r>
+        <w:rPr>
+          <w:rFonts w:ascii="Oxygen" w:hAnsi="Oxygen"/>
+          <w:b/>
+          <w:lang w:val="en-US"/>
+        </w:rPr>
+        <w:t>Anodiam Amenities:</w:t>
+      </w:r>
+      <w:r>
+        <w:rPr>
+          <w:rFonts w:ascii="Oxygen" w:hAnsi="Oxygen"/>
+          <w:lang w:val="en-US"/>
+        </w:rPr>
+        <w:t xml:space="preserve"> Anodiam is keen on providing the best amenities and infrastructure for you to perform at your best. In case, you need any further help or assistance, please feel free to talk to the Admin Manager or your Department Head. Remember, our motto is to provide education that enlightens!</w:t>
+      </w:r>
+    </w:p>
+    <w:p>
+      <w:pPr>
+        <w:pStyle w:val="ListParagraph"/>
+        <w:numPr>
+          <w:ilvl w:val="0"/>
+          <w:numId w:val="7"/>
+        </w:numPr>
+        <w:spacing w:after="0"/>
+        <w:jc w:val="both"/>
+        <w:rPr>
+          <w:rFonts w:ascii="Oxygen" w:hAnsi="Oxygen"/>
+          <w:lang w:val="en-US"/>
+        </w:rPr>
+      </w:pPr>
+      <w:r>
+        <w:rPr>
+          <w:rFonts w:ascii="Oxygen" w:hAnsi="Oxygen"/>
+          <w:lang w:val="en-US"/>
+        </w:rPr>
+        <w:t>Admin Managers can approve all items</w:t>
+      </w:r>
+      <w:r>
+        <w:rPr>
+          <w:rFonts w:ascii="Oxygen" w:hAnsi="Oxygen"/>
+          <w:lang w:val="en-US"/>
+        </w:rPr>
+        <w:t xml:space="preserve"> including books and instruments etc.</w:t>
+      </w:r>
+      <w:r>
+        <w:rPr>
+          <w:rFonts w:ascii="Oxygen" w:hAnsi="Oxygen"/>
+          <w:lang w:val="en-US"/>
+        </w:rPr>
+        <w:t xml:space="preserve"> costing less than </w:t>
+      </w:r>
+      <w:r>
+        <w:rPr>
+          <w:rFonts w:ascii="Times New Roman" w:hAnsi="Times New Roman" w:cs="Times New Roman"/>
+          <w:lang w:val="en-US"/>
+        </w:rPr>
+        <w:t>₹</w:t>
+      </w:r>
+      <w:r>
+        <w:rPr>
+          <w:rFonts w:ascii="Oxygen" w:hAnsi="Oxygen"/>
+          <w:lang w:val="en-US"/>
+        </w:rPr>
+        <w:t>500/-</w:t>
+      </w:r>
+    </w:p>
+    <w:p>
+      <w:pPr>
+        <w:pStyle w:val="ListParagraph"/>
+        <w:numPr>
+          <w:ilvl w:val="0"/>
+          <w:numId w:val="7"/>
+        </w:numPr>
+        <w:spacing w:after="0"/>
+        <w:jc w:val="both"/>
+        <w:rPr>
+          <w:rFonts w:ascii="Oxygen" w:hAnsi="Oxygen"/>
+          <w:lang w:val="en-US"/>
+        </w:rPr>
+      </w:pPr>
+      <w:r>
+        <w:rPr>
+          <w:rFonts w:ascii="Oxygen" w:hAnsi="Oxygen"/>
+          <w:lang w:val="en-US"/>
+        </w:rPr>
+        <w:t>For items costing more, you may need approval from you</w:t>
+      </w:r>
+      <w:r>
+        <w:rPr>
+          <w:rFonts w:ascii="Oxygen" w:hAnsi="Oxygen"/>
+          <w:lang w:val="en-US"/>
+        </w:rPr>
+        <w:t>r</w:t>
+      </w:r>
+      <w:r>
+        <w:rPr>
+          <w:rFonts w:ascii="Oxygen" w:hAnsi="Oxygen"/>
+          <w:lang w:val="en-US"/>
+        </w:rPr>
+        <w:t xml:space="preserve"> department head as well</w:t>
+      </w:r>
+      <w:r>
+        <w:rPr>
+          <w:rFonts w:ascii="Oxygen" w:hAnsi="Oxygen" w:cs="Times New Roman"/>
+          <w:lang w:val="en-US"/>
+        </w:rPr>
+        <w:t>.</w:t>
+      </w:r>
+    </w:p>
+    <w:p>
+      <w:pPr>
+        <w:pStyle w:val="ListParagraph"/>
+        <w:numPr>
+          <w:ilvl w:val="0"/>
+          <w:numId w:val="7"/>
+        </w:numPr>
+        <w:spacing w:after="0"/>
+        <w:jc w:val="both"/>
+        <w:rPr>
+          <w:rFonts w:ascii="Oxygen" w:hAnsi="Oxygen"/>
+          <w:lang w:val="en-US"/>
+        </w:rPr>
+      </w:pPr>
+      <w:r>
+        <w:rPr>
+          <w:rFonts w:ascii="Oxygen" w:hAnsi="Oxygen"/>
+          <w:lang w:val="en-US"/>
+        </w:rPr>
+        <w:t>You are expected to handle all of Anodiam’s properties, facilities, amenities and items with proper care and responsibility.</w:t>
+      </w:r>
+    </w:p>
+    <w:p>
+      <w:pPr>
+        <w:pStyle w:val="ListParagraph"/>
+        <w:numPr>
+          <w:ilvl w:val="0"/>
+          <w:numId w:val="7"/>
+        </w:numPr>
+        <w:spacing w:after="0"/>
+        <w:jc w:val="both"/>
+        <w:rPr>
+          <w:rFonts w:ascii="Oxygen" w:hAnsi="Oxygen"/>
+          <w:lang w:val="en-US"/>
+        </w:rPr>
+      </w:pPr>
+      <w:r>
+        <w:rPr>
+          <w:rFonts w:ascii="Oxygen" w:hAnsi="Oxygen"/>
+          <w:lang w:val="en-US"/>
+        </w:rPr>
+        <w:t>Our facilities are completely covered under CCTV surveillance. The footage will be preserved for a considerable amount of time and will be handed over to legal authorities as evidence for any untoward event or offense.</w:t>
+      </w:r>
+    </w:p>
+    <w:p>
+      <w:pPr>
+        <w:pStyle w:val="ListParagraph"/>
+        <w:numPr>
+          <w:ilvl w:val="0"/>
+          <w:numId w:val="7"/>
+        </w:numPr>
+        <w:spacing w:after="0"/>
+        <w:jc w:val="both"/>
+        <w:rPr>
+          <w:rFonts w:ascii="Oxygen" w:hAnsi="Oxygen"/>
+          <w:lang w:val="en-US"/>
+        </w:rPr>
+      </w:pPr>
+      <w:r>
+        <w:rPr>
+          <w:rFonts w:ascii="Oxygen" w:hAnsi="Oxygen"/>
+          <w:lang w:val="en-US"/>
+        </w:rPr>
+        <w:lastRenderedPageBreak/>
+        <w:t xml:space="preserve">Our building has proper signage and you are expected to abide by all of them. Disregarding signage may result in </w:t>
+      </w:r>
+      <w:r>
+        <w:rPr>
+          <w:rFonts w:ascii="Oxygen" w:hAnsi="Oxygen"/>
+          <w:lang w:val="en-US"/>
+        </w:rPr>
+        <w:t>a punishable offense.</w:t>
+      </w:r>
+    </w:p>
+    <w:p>
+      <w:pPr>
+        <w:pStyle w:val="ListParagraph"/>
+        <w:numPr>
+          <w:ilvl w:val="0"/>
+          <w:numId w:val="7"/>
+        </w:numPr>
+        <w:spacing w:after="0"/>
+        <w:jc w:val="both"/>
+        <w:rPr>
+          <w:rFonts w:ascii="Oxygen" w:hAnsi="Oxygen"/>
+          <w:lang w:val="en-US"/>
+        </w:rPr>
+      </w:pPr>
+      <w:r>
+        <w:rPr>
+          <w:rFonts w:ascii="Oxygen" w:hAnsi="Oxygen"/>
+          <w:lang w:val="en-US"/>
+        </w:rPr>
+        <w:t xml:space="preserve">There is ample street-side parking available in the vicinity. No parking of bicycles, </w:t>
+      </w:r>
+      <w:r>
+        <w:rPr>
+          <w:rFonts w:ascii="Oxygen" w:hAnsi="Oxygen"/>
+          <w:lang w:val="en-US"/>
+        </w:rPr>
+        <w:t>motorbikes</w:t>
+      </w:r>
+      <w:r>
+        <w:rPr>
+          <w:rFonts w:ascii="Oxygen" w:hAnsi="Oxygen"/>
+          <w:lang w:val="en-US"/>
+        </w:rPr>
+        <w:t xml:space="preserve"> or other vehicles is allowed inside the premises.</w:t>
+      </w:r>
+      <w:r>
+        <w:rPr>
+          <w:rFonts w:ascii="Oxygen" w:hAnsi="Oxygen"/>
+          <w:lang w:val="en-US"/>
+        </w:rPr>
+        <w:t xml:space="preserve"> Also, Anodiam is not responsible for any damage or theft of vehicles or bicycles parked outside.</w:t>
+      </w:r>
+    </w:p>
+    <w:p>
+      <w:pPr>
+        <w:spacing w:before="240" w:after="0"/>
+        <w:ind w:left="720"/>
+        <w:jc w:val="both"/>
+        <w:rPr>
+          <w:rFonts w:ascii="Oxygen" w:hAnsi="Oxygen"/>
+          <w:lang w:val="en-US"/>
+        </w:rPr>
+      </w:pPr>
+      <w:r>
+        <w:rPr>
+          <w:rFonts w:ascii="Oxygen" w:hAnsi="Oxygen"/>
+          <w:b/>
+          <w:lang w:val="en-US"/>
+        </w:rPr>
+        <w:t>Contract Separation/Termination</w:t>
+      </w:r>
+      <w:r>
+        <w:rPr>
+          <w:rFonts w:ascii="Oxygen" w:hAnsi="Oxygen"/>
+          <w:b/>
+          <w:lang w:val="en-US"/>
+        </w:rPr>
+        <w:t>:</w:t>
+      </w:r>
+      <w:r>
+        <w:rPr>
+          <w:rFonts w:ascii="Oxygen" w:hAnsi="Oxygen"/>
+          <w:lang w:val="en-US"/>
+        </w:rPr>
+        <w:t xml:space="preserve"> </w:t>
+      </w:r>
+      <w:r>
+        <w:rPr>
+          <w:rFonts w:ascii="Oxygen" w:hAnsi="Oxygen"/>
+          <w:lang w:val="en-US"/>
+        </w:rPr>
+        <w:t xml:space="preserve">This contract will implicitly roll over the next years after 31/Dec/2024 for periods no less </w:t>
+      </w:r>
+      <w:r>
+        <w:rPr>
+          <w:rFonts w:ascii="Oxygen" w:hAnsi="Oxygen"/>
+          <w:lang w:val="en-US"/>
+        </w:rPr>
+        <w:t>than 12 months exactly.</w:t>
+      </w:r>
+    </w:p>
+    <w:p>
+      <w:pPr>
+        <w:pStyle w:val="ListParagraph"/>
+        <w:numPr>
+          <w:ilvl w:val="0"/>
+          <w:numId w:val="7"/>
+        </w:numPr>
+        <w:spacing w:after="0"/>
+        <w:jc w:val="both"/>
+        <w:rPr>
+          <w:rFonts w:ascii="Oxygen" w:hAnsi="Oxygen"/>
+          <w:lang w:val="en-US"/>
+        </w:rPr>
+      </w:pPr>
+      <w:r>
+        <w:rPr>
+          <w:rFonts w:ascii="Oxygen" w:hAnsi="Oxygen"/>
+          <w:lang w:val="en-US"/>
+        </w:rPr>
+        <w:t>In case, your contract is terminated as part of any untoward disciplinary action by Anodiam authorities against you, you are required to leave the premises forever, with immediate effect within 5 minutes. Failing to abide by, this will result in strict legal actions.</w:t>
+      </w:r>
+    </w:p>
+    <w:p>
+      <w:pPr>
+        <w:pStyle w:val="ListParagraph"/>
+        <w:numPr>
+          <w:ilvl w:val="0"/>
+          <w:numId w:val="7"/>
+        </w:numPr>
+        <w:spacing w:after="0"/>
+        <w:jc w:val="both"/>
+        <w:rPr>
+          <w:rFonts w:ascii="Oxygen" w:hAnsi="Oxygen"/>
+          <w:lang w:val="en-US"/>
+        </w:rPr>
+      </w:pPr>
+      <w:r>
+        <w:rPr>
+          <w:rFonts w:ascii="Oxygen" w:hAnsi="Oxygen"/>
+          <w:lang w:val="en-US"/>
+        </w:rPr>
+        <w:t>In case you plan to discontinue the contract</w:t>
+      </w:r>
+      <w:r>
+        <w:rPr>
+          <w:rFonts w:ascii="Oxygen" w:hAnsi="Oxygen"/>
+          <w:lang w:val="en-US"/>
+        </w:rPr>
+        <w:t xml:space="preserve"> yourself</w:t>
+      </w:r>
+      <w:r>
+        <w:rPr>
+          <w:rFonts w:ascii="Oxygen" w:hAnsi="Oxygen"/>
+          <w:lang w:val="en-US"/>
+        </w:rPr>
+        <w:t xml:space="preserve">, you are required to give us written notice </w:t>
+      </w:r>
+      <w:r>
+        <w:rPr>
+          <w:rFonts w:ascii="Oxygen" w:hAnsi="Oxygen"/>
+          <w:lang w:val="en-US"/>
+        </w:rPr>
+        <w:t>for</w:t>
+      </w:r>
+      <w:r>
+        <w:rPr>
+          <w:rFonts w:ascii="Oxygen" w:hAnsi="Oxygen"/>
+          <w:lang w:val="en-US"/>
+        </w:rPr>
+        <w:t xml:space="preserve"> one month at least. You will be required to give proper handover to your substitute, along with carrying out your regular responsibilities during the notice period.</w:t>
+      </w:r>
+    </w:p>
+    <w:p>
+      <w:pPr>
+        <w:pStyle w:val="ListParagraph"/>
+        <w:numPr>
+          <w:ilvl w:val="0"/>
+          <w:numId w:val="7"/>
+        </w:numPr>
+        <w:spacing w:after="0"/>
+        <w:jc w:val="both"/>
+        <w:rPr>
+          <w:rFonts w:ascii="Oxygen" w:hAnsi="Oxygen"/>
+          <w:lang w:val="en-US"/>
+        </w:rPr>
+      </w:pPr>
+      <w:r>
+        <w:rPr>
+          <w:rFonts w:ascii="Oxygen" w:hAnsi="Oxygen"/>
+          <w:lang w:val="en-US"/>
+        </w:rPr>
+        <w:t>In case, we do not have enough students for you or your performance stays below the required levels even after intervention by a manager once,</w:t>
+      </w:r>
+      <w:r>
+        <w:rPr>
+          <w:rFonts w:ascii="Oxygen" w:hAnsi="Oxygen"/>
+          <w:lang w:val="en-US"/>
+        </w:rPr>
+        <w:t xml:space="preserve"> your contract may be terminated with a month’s notice.</w:t>
+      </w:r>
+      <w:r>
+        <w:rPr>
+          <w:rFonts w:ascii="Oxygen" w:hAnsi="Oxygen"/>
+          <w:lang w:val="en-US"/>
+        </w:rPr>
+        <w:t xml:space="preserve"> </w:t>
+      </w:r>
+      <w:r>
+        <w:rPr>
+          <w:rFonts w:ascii="Oxygen" w:hAnsi="Oxygen"/>
+          <w:lang w:val="en-US"/>
+        </w:rPr>
+        <w:t>You will be required to give proper handover to your substitute, along with carrying out your regular responsibilities during the notice period.</w:t>
+      </w:r>
+    </w:p>
+    <w:p>
+      <w:pPr>
+        <w:spacing w:before="240" w:after="0"/>
+        <w:jc w:val="both"/>
+        <w:rPr>
+          <w:rFonts w:ascii="Oxygen" w:hAnsi="Oxygen"/>
+          <w:lang w:val="en-US"/>
+        </w:rPr>
+      </w:pPr>
+      <w:r>
+        <w:rPr>
+          <w:rFonts w:ascii="Oxygen" w:hAnsi="Oxygen"/>
+          <w:lang w:val="en-US"/>
+        </w:rPr>
+        <w:t xml:space="preserve">Keep </w:t>
+      </w:r>
+      <w:r>
+        <w:rPr>
+          <w:rFonts w:ascii="Oxygen" w:hAnsi="Oxygen"/>
+          <w:lang w:val="en-US"/>
+        </w:rPr>
+        <w:t xml:space="preserve">on </w:t>
+      </w:r>
+      <w:r>
+        <w:rPr>
+          <w:rFonts w:ascii="Oxygen" w:hAnsi="Oxygen"/>
+          <w:lang w:val="en-US"/>
+        </w:rPr>
+        <w:t xml:space="preserve">enlightening </w:t>
+      </w:r>
+      <w:r>
+        <w:rPr>
+          <w:rFonts w:ascii="Oxygen" w:hAnsi="Oxygen"/>
+          <w:lang w:val="en-US"/>
+        </w:rPr>
+        <w:t>the lives of y</w:t>
+      </w:r>
+      <w:r>
+        <w:rPr>
+          <w:rFonts w:ascii="Oxygen" w:hAnsi="Oxygen"/>
+          <w:lang w:val="en-US"/>
+        </w:rPr>
+        <w:t>our students!</w:t>
+      </w:r>
+    </w:p>
+    <w:p>
+      <w:pPr>
+        <w:jc w:val="both"/>
+        <w:rPr>
+          <w:rFonts w:ascii="Oxygen" w:hAnsi="Oxygen"/>
+          <w:lang w:val="en-US"/>
+        </w:rPr>
+      </w:pPr>
+      <w:r>
+        <w:rPr>
+          <w:rFonts w:ascii="Oxygen" w:hAnsi="Oxygen"/>
+          <w:lang w:val="en-US"/>
+        </w:rPr>
+        <w:t>Thanks, regards and congratulations!</w:t>
       </w:r>
     </w:p>
     <w:p>
@@ -10065,6 +11978,32 @@
           <w:szCs w:val="22"/>
         </w:rPr>
       </w:pPr>
+    </w:p>
+    <w:p>
+      <w:pPr>
+        <w:pStyle w:val="NormalWeb"/>
+        <w:shd w:val="clear" w:color="auto" w:fill="FFFFFF"/>
+        <w:spacing w:before="240" w:beforeAutospacing="0" w:after="160" w:afterAutospacing="0"/>
+        <w:rPr>
+          <w:rFonts w:ascii="Oxygen" w:hAnsi="Oxygen" w:cs="Helvetica"/>
+          <w:color w:val="333E49"/>
+          <w:sz w:val="22"/>
+          <w:szCs w:val="22"/>
+        </w:rPr>
+      </w:pPr>
+    </w:p>
+    <w:p>
+      <w:pPr>
+        <w:pStyle w:val="NormalWeb"/>
+        <w:shd w:val="clear" w:color="auto" w:fill="FFFFFF"/>
+        <w:spacing w:before="240" w:beforeAutospacing="0" w:after="160" w:afterAutospacing="0"/>
+        <w:rPr>
+          <w:rFonts w:ascii="Oxygen" w:hAnsi="Oxygen" w:cs="Helvetica"/>
+          <w:color w:val="333E49"/>
+          <w:sz w:val="22"/>
+          <w:szCs w:val="22"/>
+        </w:rPr>
+      </w:pPr>
       <w:r>
         <w:rPr>
           <w:rFonts w:ascii="Oxygen" w:hAnsi="Oxygen" w:cs="Helvetica"/>
@@ -10073,6 +12012,7 @@
           <w:sz w:val="22"/>
           <w:szCs w:val="22"/>
         </w:rPr>
+        <w:lastRenderedPageBreak/>
         <mc:AlternateContent>
           <mc:Choice Requires="wps">
             <w:drawing>
@@ -10262,52 +12202,53 @@
           <w:sz w:val="22"/>
           <w:szCs w:val="22"/>
         </w:rPr>
-        <w:t xml:space="preserve">I hereby accept </w:t>
-      </w:r>
-      <w:r>
+        <w:t xml:space="preserve">I hereby accept the offer from Anodiam and accept </w:t>
+      </w:r>
+    </w:p>
+    <w:p>
+      <w:pPr>
+        <w:pStyle w:val="NormalWeb"/>
+        <w:shd w:val="clear" w:color="auto" w:fill="FFFFFF"/>
+        <w:spacing w:before="240" w:beforeAutospacing="0" w:after="160" w:afterAutospacing="0"/>
         <w:rPr>
           <w:rFonts w:ascii="Oxygen" w:hAnsi="Oxygen" w:cs="Helvetica"/>
           <w:color w:val="333E49"/>
           <w:sz w:val="22"/>
           <w:szCs w:val="22"/>
         </w:rPr>
-        <w:t xml:space="preserve">the offer from Anodiam and accept </w:t>
-      </w:r>
-    </w:p>
-    <w:p>
-      <w:pPr>
-        <w:pStyle w:val="NormalWeb"/>
-        <w:shd w:val="clear" w:color="auto" w:fill="FFFFFF"/>
-        <w:spacing w:before="240" w:beforeAutospacing="0" w:after="160" w:afterAutospacing="0"/>
+      </w:pPr>
+      <w:r>
         <w:rPr>
           <w:rFonts w:ascii="Oxygen" w:hAnsi="Oxygen" w:cs="Helvetica"/>
           <w:color w:val="333E49"/>
           <w:sz w:val="22"/>
           <w:szCs w:val="22"/>
         </w:rPr>
-      </w:pPr>
-      <w:r>
+        <w:t>Candidate: (Print) ___________________________________</w:t>
+      </w:r>
+    </w:p>
+    <w:p>
+      <w:pPr>
+        <w:pStyle w:val="NormalWeb"/>
+        <w:shd w:val="clear" w:color="auto" w:fill="FFFFFF"/>
+        <w:spacing w:before="240" w:beforeAutospacing="0" w:after="160" w:afterAutospacing="0"/>
         <w:rPr>
           <w:rFonts w:ascii="Oxygen" w:hAnsi="Oxygen" w:cs="Helvetica"/>
           <w:color w:val="333E49"/>
           <w:sz w:val="22"/>
           <w:szCs w:val="22"/>
         </w:rPr>
-        <w:t>Candidate: (Print) ___________________________________</w:t>
-      </w:r>
-    </w:p>
-    <w:p>
-      <w:pPr>
-        <w:pStyle w:val="NormalWeb"/>
-        <w:shd w:val="clear" w:color="auto" w:fill="FFFFFF"/>
-        <w:spacing w:before="240" w:beforeAutospacing="0" w:after="160" w:afterAutospacing="0"/>
+      </w:pPr>
+      <w:r>
         <w:rPr>
           <w:rFonts w:ascii="Oxygen" w:hAnsi="Oxygen" w:cs="Helvetica"/>
           <w:color w:val="333E49"/>
           <w:sz w:val="22"/>
           <w:szCs w:val="22"/>
         </w:rPr>
-      </w:pPr>
+        <w:t>Candidate: (Sign</w:t>
+      </w:r>
+      <w:proofErr w:type="gramStart"/>
       <w:r>
         <w:rPr>
           <w:rFonts w:ascii="Oxygen" w:hAnsi="Oxygen" w:cs="Helvetica"/>
@@ -10315,9 +12256,9 @@
           <w:sz w:val="22"/>
           <w:szCs w:val="22"/>
         </w:rPr>
-        <w:t>Candidate: (Sign</w:t>
-      </w:r>
-      <w:proofErr w:type="gramStart"/>
+        <w:t>)  _</w:t>
+      </w:r>
+      <w:proofErr w:type="gramEnd"/>
       <w:r>
         <w:rPr>
           <w:rFonts w:ascii="Oxygen" w:hAnsi="Oxygen" w:cs="Helvetica"/>
@@ -10325,39 +12266,28 @@
           <w:sz w:val="22"/>
           <w:szCs w:val="22"/>
         </w:rPr>
-        <w:t>)  _</w:t>
-      </w:r>
-      <w:proofErr w:type="gramEnd"/>
-      <w:r>
+        <w:t>__________________________________</w:t>
+      </w:r>
+    </w:p>
+    <w:p>
+      <w:pPr>
+        <w:pStyle w:val="NormalWeb"/>
+        <w:shd w:val="clear" w:color="auto" w:fill="FFFFFF"/>
+        <w:spacing w:before="240" w:beforeAutospacing="0" w:after="160" w:afterAutospacing="0"/>
         <w:rPr>
           <w:rFonts w:ascii="Oxygen" w:hAnsi="Oxygen" w:cs="Helvetica"/>
           <w:color w:val="333E49"/>
           <w:sz w:val="22"/>
           <w:szCs w:val="22"/>
         </w:rPr>
-        <w:t>__________________________________</w:t>
-      </w:r>
-    </w:p>
-    <w:p>
-      <w:pPr>
-        <w:pStyle w:val="NormalWeb"/>
-        <w:shd w:val="clear" w:color="auto" w:fill="FFFFFF"/>
-        <w:spacing w:before="240" w:beforeAutospacing="0" w:after="160" w:afterAutospacing="0"/>
+      </w:pPr>
+      <w:r>
         <w:rPr>
           <w:rFonts w:ascii="Oxygen" w:hAnsi="Oxygen" w:cs="Helvetica"/>
           <w:color w:val="333E49"/>
           <w:sz w:val="22"/>
           <w:szCs w:val="22"/>
         </w:rPr>
-      </w:pPr>
-      <w:r>
-        <w:rPr>
-          <w:rFonts w:ascii="Oxygen" w:hAnsi="Oxygen" w:cs="Helvetica"/>
-          <w:color w:val="333E49"/>
-          <w:sz w:val="22"/>
-          <w:szCs w:val="22"/>
-        </w:rPr>
-        <w:lastRenderedPageBreak/>
         <w:t>Date:  __________/_____________/_____________________</w:t>
       </w:r>
     </w:p>
@@ -11174,6 +13104,119 @@
     </w:lvl>
   </w:abstractNum>
   <w:abstractNum w:abstractNumId="1">
+    <w:nsid w:val="187322C6"/>
+    <w:multiLevelType w:val="hybridMultilevel"/>
+    <w:tmpl w:val="8F146758"/>
+    <w:lvl w:ilvl="0" w:tplc="0C090001">
+      <w:start w:val="1"/>
+      <w:numFmt w:val="bullet"/>
+      <w:lvlText w:val=""/>
+      <w:lvlJc w:val="left"/>
+      <w:pPr>
+        <w:ind w:left="1440" w:hanging="360"/>
+      </w:pPr>
+      <w:rPr>
+        <w:rFonts w:ascii="Symbol" w:hAnsi="Symbol" w:hint="default"/>
+      </w:rPr>
+    </w:lvl>
+    <w:lvl w:ilvl="1" w:tplc="0C090003" w:tentative="1">
+      <w:start w:val="1"/>
+      <w:numFmt w:val="bullet"/>
+      <w:lvlText w:val="o"/>
+      <w:lvlJc w:val="left"/>
+      <w:pPr>
+        <w:ind w:left="2160" w:hanging="360"/>
+      </w:pPr>
+      <w:rPr>
+        <w:rFonts w:ascii="Courier New" w:hAnsi="Courier New" w:cs="Courier New" w:hint="default"/>
+      </w:rPr>
+    </w:lvl>
+    <w:lvl w:ilvl="2" w:tplc="0C090005" w:tentative="1">
+      <w:start w:val="1"/>
+      <w:numFmt w:val="bullet"/>
+      <w:lvlText w:val=""/>
+      <w:lvlJc w:val="left"/>
+      <w:pPr>
+        <w:ind w:left="2880" w:hanging="360"/>
+      </w:pPr>
+      <w:rPr>
+        <w:rFonts w:ascii="Wingdings" w:hAnsi="Wingdings" w:hint="default"/>
+      </w:rPr>
+    </w:lvl>
+    <w:lvl w:ilvl="3" w:tplc="0C090001" w:tentative="1">
+      <w:start w:val="1"/>
+      <w:numFmt w:val="bullet"/>
+      <w:lvlText w:val=""/>
+      <w:lvlJc w:val="left"/>
+      <w:pPr>
+        <w:ind w:left="3600" w:hanging="360"/>
+      </w:pPr>
+      <w:rPr>
+        <w:rFonts w:ascii="Symbol" w:hAnsi="Symbol" w:hint="default"/>
+      </w:rPr>
+    </w:lvl>
+    <w:lvl w:ilvl="4" w:tplc="0C090003" w:tentative="1">
+      <w:start w:val="1"/>
+      <w:numFmt w:val="bullet"/>
+      <w:lvlText w:val="o"/>
+      <w:lvlJc w:val="left"/>
+      <w:pPr>
+        <w:ind w:left="4320" w:hanging="360"/>
+      </w:pPr>
+      <w:rPr>
+        <w:rFonts w:ascii="Courier New" w:hAnsi="Courier New" w:cs="Courier New" w:hint="default"/>
+      </w:rPr>
+    </w:lvl>
+    <w:lvl w:ilvl="5" w:tplc="0C090005" w:tentative="1">
+      <w:start w:val="1"/>
+      <w:numFmt w:val="bullet"/>
+      <w:lvlText w:val=""/>
+      <w:lvlJc w:val="left"/>
+      <w:pPr>
+        <w:ind w:left="5040" w:hanging="360"/>
+      </w:pPr>
+      <w:rPr>
+        <w:rFonts w:ascii="Wingdings" w:hAnsi="Wingdings" w:hint="default"/>
+      </w:rPr>
+    </w:lvl>
+    <w:lvl w:ilvl="6" w:tplc="0C090001" w:tentative="1">
+      <w:start w:val="1"/>
+      <w:numFmt w:val="bullet"/>
+      <w:lvlText w:val=""/>
+      <w:lvlJc w:val="left"/>
+      <w:pPr>
+        <w:ind w:left="5760" w:hanging="360"/>
+      </w:pPr>
+      <w:rPr>
+        <w:rFonts w:ascii="Symbol" w:hAnsi="Symbol" w:hint="default"/>
+      </w:rPr>
+    </w:lvl>
+    <w:lvl w:ilvl="7" w:tplc="0C090003" w:tentative="1">
+      <w:start w:val="1"/>
+      <w:numFmt w:val="bullet"/>
+      <w:lvlText w:val="o"/>
+      <w:lvlJc w:val="left"/>
+      <w:pPr>
+        <w:ind w:left="6480" w:hanging="360"/>
+      </w:pPr>
+      <w:rPr>
+        <w:rFonts w:ascii="Courier New" w:hAnsi="Courier New" w:cs="Courier New" w:hint="default"/>
+      </w:rPr>
+    </w:lvl>
+    <w:lvl w:ilvl="8" w:tplc="0C090005" w:tentative="1">
+      <w:start w:val="1"/>
+      <w:numFmt w:val="bullet"/>
+      <w:lvlText w:val=""/>
+      <w:lvlJc w:val="left"/>
+      <w:pPr>
+        <w:ind w:left="7200" w:hanging="360"/>
+      </w:pPr>
+      <w:rPr>
+        <w:rFonts w:ascii="Wingdings" w:hAnsi="Wingdings" w:hint="default"/>
+      </w:rPr>
+    </w:lvl>
+  </w:abstractNum>
+  <w:abstractNum w:abstractNumId="2">
     <w:nsid w:val="1A5036B2"/>
     <w:multiLevelType w:val="hybridMultilevel"/>
     <w:tmpl w:val="48ECD8C8"/>
@@ -11263,7 +13306,7 @@
       </w:pPr>
     </w:lvl>
   </w:abstractNum>
-  <w:abstractNum w:abstractNumId="2">
+  <w:abstractNum w:abstractNumId="3">
     <w:nsid w:val="324A760B"/>
     <w:multiLevelType w:val="hybridMultilevel"/>
     <w:tmpl w:val="7BE6AB70"/>
@@ -11352,7 +13395,7 @@
       </w:pPr>
     </w:lvl>
   </w:abstractNum>
-  <w:abstractNum w:abstractNumId="3">
+  <w:abstractNum w:abstractNumId="4">
     <w:nsid w:val="653C6956"/>
     <w:multiLevelType w:val="hybridMultilevel"/>
     <w:tmpl w:val="BF164F66"/>
@@ -11441,10 +13484,10 @@
       </w:pPr>
     </w:lvl>
   </w:abstractNum>
-  <w:abstractNum w:abstractNumId="4">
+  <w:abstractNum w:abstractNumId="5">
     <w:nsid w:val="69C6237F"/>
     <w:multiLevelType w:val="hybridMultilevel"/>
-    <w:tmpl w:val="C5701316"/>
+    <w:tmpl w:val="54B64A7C"/>
     <w:lvl w:ilvl="0" w:tplc="113A3E46">
       <w:start w:val="1"/>
       <w:numFmt w:val="upperLetter"/>
@@ -11470,14 +13513,17 @@
         <w:rFonts w:ascii="Symbol" w:hAnsi="Symbol" w:hint="default"/>
       </w:rPr>
     </w:lvl>
-    <w:lvl w:ilvl="2" w:tplc="0C09001B" w:tentative="1">
+    <w:lvl w:ilvl="2" w:tplc="088AF23C">
       <w:start w:val="1"/>
-      <w:numFmt w:val="lowerRoman"/>
+      <w:numFmt w:val="decimal"/>
       <w:lvlText w:val="%3."/>
-      <w:lvlJc w:val="right"/>
-      <w:pPr>
-        <w:ind w:left="2520" w:hanging="180"/>
-      </w:pPr>
+      <w:lvlJc w:val="left"/>
+      <w:pPr>
+        <w:ind w:left="2700" w:hanging="360"/>
+      </w:pPr>
+      <w:rPr>
+        <w:rFonts w:hint="default"/>
+      </w:rPr>
     </w:lvl>
     <w:lvl w:ilvl="3" w:tplc="0C09000F" w:tentative="1">
       <w:start w:val="1"/>
@@ -11534,7 +13580,7 @@
       </w:pPr>
     </w:lvl>
   </w:abstractNum>
-  <w:abstractNum w:abstractNumId="5">
+  <w:abstractNum w:abstractNumId="6">
     <w:nsid w:val="721A11FD"/>
     <w:multiLevelType w:val="hybridMultilevel"/>
     <w:tmpl w:val="ABFC4CC4"/>
@@ -11651,19 +13697,22 @@
     <w:abstractNumId w:val="0"/>
   </w:num>
   <w:num w:numId="2">
+    <w:abstractNumId w:val="3"/>
+  </w:num>
+  <w:num w:numId="3">
+    <w:abstractNumId w:val="4"/>
+  </w:num>
+  <w:num w:numId="4">
     <w:abstractNumId w:val="2"/>
   </w:num>
-  <w:num w:numId="3">
-    <w:abstractNumId w:val="3"/>
+  <w:num w:numId="5">
+    <w:abstractNumId w:val="6"/>
   </w:num>
-  <w:num w:numId="4">
-    <w:abstractNumId w:val="1"/>
-  </w:num>
-  <w:num w:numId="5">
+  <w:num w:numId="6">
     <w:abstractNumId w:val="5"/>
   </w:num>
-  <w:num w:numId="6">
-    <w:abstractNumId w:val="4"/>
+  <w:num w:numId="7">
+    <w:abstractNumId w:val="1"/>
   </w:num>
 </w:numbering>
 </file>
@@ -12501,7 +14550,7 @@
 </file>
 
 <file path=customXml/itemProps1.xml><?xml version="1.0" encoding="utf-8"?>
-<ds:datastoreItem xmlns:ds="http://schemas.openxmlformats.org/officeDocument/2006/customXml" ds:itemID="{37C9FD2C-2A8A-42F6-B2BF-727F87C42867}">
+<ds:datastoreItem xmlns:ds="http://schemas.openxmlformats.org/officeDocument/2006/customXml" ds:itemID="{2C7B10E0-1241-42F5-BC92-A96E13FD2324}">
   <ds:schemaRefs>
     <ds:schemaRef ds:uri="http://schemas.openxmlformats.org/officeDocument/2006/bibliography"/>
   </ds:schemaRefs>

</xml_diff>